<commit_message>
add text and presentation
</commit_message>
<xml_diff>
--- a/RNTN.docx
+++ b/RNTN.docx
@@ -4750,7 +4750,6 @@
       <w:pPr>
         <w:spacing w:line="276" w:lineRule="auto"/>
       </w:pPr>
-      <w:bookmarkStart w:id="1" w:name="_GoBack"/>
       <w:r>
         <w:t>“(1 (1 You) (1 (0 (2 could) (1 (0 (0 hate) (1 it)) (2 (1 for) (2 (1 the) (2 (2 same) (2 reason)))))) (</w:t>
       </w:r>
@@ -4763,7 +4762,6 @@
         <w:t>)))”</w:t>
       </w:r>
     </w:p>
-    <w:bookmarkEnd w:id="1"/>
     <w:p>
       <w:pPr>
         <w:spacing w:line="276" w:lineRule="auto"/>
@@ -5058,7 +5056,19 @@
         <w:rPr>
           <w:lang w:val="es-ES"/>
         </w:rPr>
-        <w:t xml:space="preserve"> mostramos el grafico que resume la cantidad de éxito y distancia de error</w:t>
+        <w:t xml:space="preserve"> mostramos</w:t>
+      </w:r>
+      <w:r>
+        <w:rPr>
+          <w:lang w:val="es-ES"/>
+        </w:rPr>
+        <w:t xml:space="preserve"> el resultado de exactitud, en el Anexo del experimento número uno se encontrará la matriz de confusión y</w:t>
+      </w:r>
+      <w:r>
+        <w:rPr>
+          <w:lang w:val="es-ES"/>
+        </w:rPr>
+        <w:t xml:space="preserve"> el grafico que resume la cantidad de éxito y distancia de error</w:t>
       </w:r>
       <w:r>
         <w:rPr>
@@ -5086,243 +5096,590 @@
           <w:lang w:val="es-ES"/>
         </w:rPr>
       </w:pPr>
-      <w:r>
-        <w:rPr>
-          <w:noProof/>
-          <w:lang w:val="es-PE" w:eastAsia="es-PE"/>
-        </w:rPr>
-        <w:lastRenderedPageBreak/>
-        <w:drawing>
-          <wp:inline distT="0" distB="0" distL="0" distR="0" wp14:anchorId="386AF180" wp14:editId="2FA844DB">
-            <wp:extent cx="2743200" cy="2178657"/>
-            <wp:effectExtent l="0" t="0" r="0" b="12700"/>
-            <wp:docPr id="14" name="Chart 14"/>
-            <wp:cNvGraphicFramePr/>
-            <a:graphic xmlns:a="http://schemas.openxmlformats.org/drawingml/2006/main">
-              <a:graphicData uri="http://schemas.openxmlformats.org/drawingml/2006/chart">
-                <c:chart xmlns:c="http://schemas.openxmlformats.org/drawingml/2006/chart" xmlns:r="http://schemas.openxmlformats.org/officeDocument/2006/relationships" r:id="rId17"/>
-              </a:graphicData>
-            </a:graphic>
-          </wp:inline>
-        </w:drawing>
-      </w:r>
     </w:p>
     <w:p>
       <w:pPr>
         <w:spacing w:line="276" w:lineRule="auto"/>
         <w:rPr>
-          <w:i/>
           <w:lang w:val="es-ES"/>
         </w:rPr>
       </w:pPr>
-      <w:r>
-        <w:rPr>
-          <w:lang w:val="es-ES"/>
-        </w:rPr>
-        <w:t>De los resultados podemos encontrar que</w:t>
-      </w:r>
-      <w:r>
-        <w:rPr>
-          <w:lang w:val="es-ES"/>
-        </w:rPr>
-        <w:t xml:space="preserve"> hay </w:t>
-      </w:r>
-      <w:r>
-        <w:rPr>
-          <w:lang w:val="es-ES"/>
-        </w:rPr>
-        <w:t>3</w:t>
-      </w:r>
-      <w:r>
-        <w:rPr>
-          <w:lang w:val="es-ES"/>
-        </w:rPr>
-        <w:t xml:space="preserve"> casos con un </w:t>
-      </w:r>
-      <w:r>
-        <w:rPr>
-          <w:lang w:val="es-ES"/>
-        </w:rPr>
-        <w:t xml:space="preserve">error </w:t>
-      </w:r>
-      <w:r>
-        <w:rPr>
-          <w:lang w:val="es-ES"/>
-        </w:rPr>
-        <w:t xml:space="preserve">extremo, que corresponden por ejemplo a esta </w:t>
-      </w:r>
-      <w:r>
-        <w:rPr>
-          <w:lang w:val="es-ES"/>
-        </w:rPr>
-        <w:t>expresión</w:t>
-      </w:r>
-      <w:r>
-        <w:rPr>
-          <w:lang w:val="es-ES"/>
-        </w:rPr>
-        <w:t xml:space="preserve">. </w:t>
-      </w:r>
-      <w:r>
-        <w:rPr>
-          <w:i/>
-          <w:lang w:val="es-ES"/>
-        </w:rPr>
-        <w:t>“</w:t>
-      </w:r>
-      <w:proofErr w:type="spellStart"/>
-      <w:r>
-        <w:rPr>
-          <w:i/>
-          <w:lang w:val="es-ES"/>
-        </w:rPr>
-        <w:t>this</w:t>
-      </w:r>
-      <w:proofErr w:type="spellEnd"/>
-      <w:r>
-        <w:rPr>
-          <w:i/>
-          <w:lang w:val="es-ES"/>
-        </w:rPr>
-        <w:t xml:space="preserve"> </w:t>
-      </w:r>
-      <w:proofErr w:type="spellStart"/>
-      <w:r>
-        <w:rPr>
-          <w:i/>
-          <w:lang w:val="es-ES"/>
-        </w:rPr>
-        <w:t>is</w:t>
-      </w:r>
-      <w:proofErr w:type="spellEnd"/>
-      <w:r>
-        <w:rPr>
-          <w:i/>
-          <w:lang w:val="es-ES"/>
-        </w:rPr>
-        <w:t xml:space="preserve"> </w:t>
-      </w:r>
-      <w:proofErr w:type="spellStart"/>
-      <w:r>
-        <w:rPr>
-          <w:i/>
-          <w:lang w:val="es-ES"/>
-        </w:rPr>
-        <w:t>the</w:t>
-      </w:r>
-      <w:proofErr w:type="spellEnd"/>
-      <w:r>
-        <w:rPr>
-          <w:i/>
-          <w:lang w:val="es-ES"/>
-        </w:rPr>
-        <w:t xml:space="preserve"> </w:t>
-      </w:r>
-      <w:proofErr w:type="spellStart"/>
-      <w:r>
-        <w:rPr>
-          <w:i/>
-          <w:lang w:val="es-ES"/>
-        </w:rPr>
-        <w:t>opposite</w:t>
-      </w:r>
-      <w:proofErr w:type="spellEnd"/>
-      <w:r>
-        <w:rPr>
-          <w:i/>
-          <w:lang w:val="es-ES"/>
-        </w:rPr>
-        <w:t xml:space="preserve"> of a </w:t>
-      </w:r>
-      <w:proofErr w:type="spellStart"/>
-      <w:r>
-        <w:rPr>
-          <w:i/>
-          <w:lang w:val="es-ES"/>
-        </w:rPr>
-        <w:t>truly</w:t>
-      </w:r>
-      <w:proofErr w:type="spellEnd"/>
-      <w:r>
-        <w:rPr>
-          <w:i/>
-          <w:lang w:val="es-ES"/>
-        </w:rPr>
-        <w:t xml:space="preserve"> </w:t>
-      </w:r>
-      <w:proofErr w:type="spellStart"/>
-      <w:r>
-        <w:rPr>
-          <w:i/>
-          <w:lang w:val="es-ES"/>
-        </w:rPr>
-        <w:t>magical</w:t>
-      </w:r>
-      <w:proofErr w:type="spellEnd"/>
-      <w:r>
-        <w:rPr>
-          <w:i/>
-          <w:lang w:val="es-ES"/>
-        </w:rPr>
-        <w:t xml:space="preserve"> </w:t>
-      </w:r>
-      <w:proofErr w:type="spellStart"/>
-      <w:r>
-        <w:rPr>
-          <w:i/>
-          <w:lang w:val="es-ES"/>
-        </w:rPr>
-        <w:t>movie</w:t>
-      </w:r>
-      <w:proofErr w:type="spellEnd"/>
-      <w:r>
-        <w:rPr>
-          <w:i/>
-          <w:lang w:val="es-ES"/>
-        </w:rPr>
-        <w:t>.”</w:t>
-      </w:r>
-      <w:r>
-        <w:rPr>
-          <w:lang w:val="es-ES"/>
-        </w:rPr>
-        <w:t xml:space="preserve">, </w:t>
-      </w:r>
-      <w:r>
-        <w:rPr>
-          <w:lang w:val="es-PE"/>
-        </w:rPr>
-        <w:t>donde el sentimiento esperado es</w:t>
-      </w:r>
-      <w:r>
-        <w:rPr>
-          <w:lang w:val="es-ES"/>
-        </w:rPr>
-        <w:t xml:space="preserve"> </w:t>
-      </w:r>
-      <w:r>
-        <w:rPr>
-          <w:lang w:val="es-PE"/>
-        </w:rPr>
-        <w:t>muy</w:t>
-      </w:r>
-      <w:r>
-        <w:rPr>
-          <w:lang w:val="es-ES"/>
-        </w:rPr>
-        <w:t xml:space="preserve"> negativo pero el resultado fue </w:t>
-      </w:r>
-      <w:r>
-        <w:rPr>
-          <w:lang w:val="es-ES"/>
-        </w:rPr>
-        <w:t>muy positivo. Lo que valida la dificultad de entender la semántica del sarcasmo.</w:t>
-      </w:r>
+    </w:p>
+    <w:tbl>
+      <w:tblPr>
+        <w:tblW w:w="3920" w:type="dxa"/>
+        <w:tblCellMar>
+          <w:left w:w="70" w:type="dxa"/>
+          <w:right w:w="70" w:type="dxa"/>
+        </w:tblCellMar>
+        <w:tblLook w:val="04A0" w:firstRow="1" w:lastRow="0" w:firstColumn="1" w:lastColumn="0" w:noHBand="0" w:noVBand="1"/>
+      </w:tblPr>
+      <w:tblGrid>
+        <w:gridCol w:w="1160"/>
+        <w:gridCol w:w="1420"/>
+        <w:gridCol w:w="1340"/>
+      </w:tblGrid>
+      <w:tr>
+        <w:trPr>
+          <w:trHeight w:val="300"/>
+        </w:trPr>
+        <w:tc>
+          <w:tcPr>
+            <w:tcW w:w="1160" w:type="dxa"/>
+            <w:tcBorders>
+              <w:top w:val="single" w:sz="4" w:space="0" w:color="000000"/>
+              <w:left w:val="nil"/>
+              <w:bottom w:val="single" w:sz="4" w:space="0" w:color="000000"/>
+              <w:right w:val="nil"/>
+            </w:tcBorders>
+            <w:shd w:val="clear" w:color="auto" w:fill="auto"/>
+            <w:noWrap/>
+            <w:vAlign w:val="bottom"/>
+            <w:hideMark/>
+          </w:tcPr>
+          <w:p>
+            <w:pPr>
+              <w:spacing w:after="0" w:line="240" w:lineRule="auto"/>
+              <w:jc w:val="left"/>
+              <w:rPr>
+                <w:rFonts w:ascii="Calibri" w:eastAsia="Times New Roman" w:hAnsi="Calibri" w:cs="Times New Roman"/>
+                <w:b/>
+                <w:bCs/>
+                <w:color w:val="000000"/>
+                <w:lang w:val="es-PE" w:eastAsia="es-PE"/>
+              </w:rPr>
+            </w:pPr>
+            <w:r>
+              <w:rPr>
+                <w:rFonts w:ascii="Calibri" w:eastAsia="Times New Roman" w:hAnsi="Calibri" w:cs="Times New Roman"/>
+                <w:b/>
+                <w:bCs/>
+                <w:color w:val="000000"/>
+                <w:lang w:val="es-PE" w:eastAsia="es-PE"/>
+              </w:rPr>
+              <w:t>-</w:t>
+            </w:r>
+          </w:p>
+        </w:tc>
+        <w:tc>
+          <w:tcPr>
+            <w:tcW w:w="1420" w:type="dxa"/>
+            <w:tcBorders>
+              <w:top w:val="single" w:sz="4" w:space="0" w:color="000000"/>
+              <w:left w:val="nil"/>
+              <w:bottom w:val="single" w:sz="4" w:space="0" w:color="000000"/>
+              <w:right w:val="nil"/>
+            </w:tcBorders>
+            <w:shd w:val="clear" w:color="auto" w:fill="auto"/>
+            <w:noWrap/>
+            <w:vAlign w:val="bottom"/>
+            <w:hideMark/>
+          </w:tcPr>
+          <w:p>
+            <w:pPr>
+              <w:spacing w:after="0" w:line="240" w:lineRule="auto"/>
+              <w:jc w:val="left"/>
+              <w:rPr>
+                <w:rFonts w:ascii="Calibri" w:eastAsia="Times New Roman" w:hAnsi="Calibri" w:cs="Times New Roman"/>
+                <w:b/>
+                <w:bCs/>
+                <w:color w:val="000000"/>
+                <w:lang w:val="es-PE" w:eastAsia="es-PE"/>
+              </w:rPr>
+            </w:pPr>
+            <w:r>
+              <w:rPr>
+                <w:rFonts w:ascii="Calibri" w:eastAsia="Times New Roman" w:hAnsi="Calibri" w:cs="Times New Roman"/>
+                <w:b/>
+                <w:bCs/>
+                <w:color w:val="000000"/>
+                <w:lang w:val="es-PE" w:eastAsia="es-PE"/>
+              </w:rPr>
+              <w:t>Frases</w:t>
+            </w:r>
+          </w:p>
+        </w:tc>
+        <w:tc>
+          <w:tcPr>
+            <w:tcW w:w="1340" w:type="dxa"/>
+            <w:tcBorders>
+              <w:top w:val="single" w:sz="4" w:space="0" w:color="000000"/>
+              <w:left w:val="nil"/>
+              <w:bottom w:val="single" w:sz="4" w:space="0" w:color="000000"/>
+              <w:right w:val="nil"/>
+            </w:tcBorders>
+            <w:shd w:val="clear" w:color="auto" w:fill="auto"/>
+            <w:noWrap/>
+            <w:vAlign w:val="bottom"/>
+            <w:hideMark/>
+          </w:tcPr>
+          <w:p>
+            <w:pPr>
+              <w:spacing w:after="0" w:line="240" w:lineRule="auto"/>
+              <w:jc w:val="left"/>
+              <w:rPr>
+                <w:rFonts w:ascii="Calibri" w:eastAsia="Times New Roman" w:hAnsi="Calibri" w:cs="Times New Roman"/>
+                <w:b/>
+                <w:bCs/>
+                <w:color w:val="000000"/>
+                <w:lang w:val="es-PE" w:eastAsia="es-PE"/>
+              </w:rPr>
+            </w:pPr>
+            <w:r>
+              <w:rPr>
+                <w:rFonts w:ascii="Calibri" w:eastAsia="Times New Roman" w:hAnsi="Calibri" w:cs="Times New Roman"/>
+                <w:b/>
+                <w:bCs/>
+                <w:color w:val="000000"/>
+                <w:lang w:val="es-PE" w:eastAsia="es-PE"/>
+              </w:rPr>
+              <w:t>Sentencias</w:t>
+            </w:r>
+          </w:p>
+        </w:tc>
+      </w:tr>
+      <w:tr>
+        <w:trPr>
+          <w:trHeight w:val="300"/>
+        </w:trPr>
+        <w:tc>
+          <w:tcPr>
+            <w:tcW w:w="1160" w:type="dxa"/>
+            <w:tcBorders>
+              <w:top w:val="nil"/>
+              <w:left w:val="nil"/>
+              <w:bottom w:val="nil"/>
+              <w:right w:val="nil"/>
+            </w:tcBorders>
+            <w:shd w:val="clear" w:color="D9D9D9" w:fill="D9D9D9"/>
+            <w:noWrap/>
+            <w:vAlign w:val="bottom"/>
+            <w:hideMark/>
+          </w:tcPr>
+          <w:p>
+            <w:pPr>
+              <w:spacing w:after="0" w:line="240" w:lineRule="auto"/>
+              <w:jc w:val="left"/>
+              <w:rPr>
+                <w:rFonts w:ascii="Calibri" w:eastAsia="Times New Roman" w:hAnsi="Calibri" w:cs="Times New Roman"/>
+                <w:color w:val="000000"/>
+                <w:lang w:val="es-PE" w:eastAsia="es-PE"/>
+              </w:rPr>
+            </w:pPr>
+            <w:r>
+              <w:rPr>
+                <w:rFonts w:ascii="Calibri" w:eastAsia="Times New Roman" w:hAnsi="Calibri" w:cs="Times New Roman"/>
+                <w:color w:val="000000"/>
+                <w:lang w:val="es-PE" w:eastAsia="es-PE"/>
+              </w:rPr>
+              <w:t>Total</w:t>
+            </w:r>
+          </w:p>
+        </w:tc>
+        <w:tc>
+          <w:tcPr>
+            <w:tcW w:w="1420" w:type="dxa"/>
+            <w:tcBorders>
+              <w:top w:val="nil"/>
+              <w:left w:val="nil"/>
+              <w:bottom w:val="nil"/>
+              <w:right w:val="nil"/>
+            </w:tcBorders>
+            <w:shd w:val="clear" w:color="D9D9D9" w:fill="D9D9D9"/>
+            <w:noWrap/>
+            <w:vAlign w:val="bottom"/>
+            <w:hideMark/>
+          </w:tcPr>
+          <w:p>
+            <w:pPr>
+              <w:spacing w:after="0" w:line="240" w:lineRule="auto"/>
+              <w:jc w:val="right"/>
+              <w:rPr>
+                <w:rFonts w:ascii="Calibri" w:eastAsia="Times New Roman" w:hAnsi="Calibri" w:cs="Times New Roman"/>
+                <w:color w:val="000000"/>
+                <w:lang w:val="es-PE" w:eastAsia="es-PE"/>
+              </w:rPr>
+            </w:pPr>
+            <w:r>
+              <w:rPr>
+                <w:rFonts w:ascii="Calibri" w:eastAsia="Times New Roman" w:hAnsi="Calibri" w:cs="Times New Roman"/>
+                <w:color w:val="000000"/>
+                <w:lang w:val="es-PE" w:eastAsia="es-PE"/>
+              </w:rPr>
+              <w:t>8898</w:t>
+            </w:r>
+          </w:p>
+        </w:tc>
+        <w:tc>
+          <w:tcPr>
+            <w:tcW w:w="1340" w:type="dxa"/>
+            <w:tcBorders>
+              <w:top w:val="nil"/>
+              <w:left w:val="nil"/>
+              <w:bottom w:val="nil"/>
+              <w:right w:val="nil"/>
+            </w:tcBorders>
+            <w:shd w:val="clear" w:color="D9D9D9" w:fill="D9D9D9"/>
+            <w:noWrap/>
+            <w:vAlign w:val="bottom"/>
+            <w:hideMark/>
+          </w:tcPr>
+          <w:p>
+            <w:pPr>
+              <w:spacing w:after="0" w:line="240" w:lineRule="auto"/>
+              <w:jc w:val="right"/>
+              <w:rPr>
+                <w:rFonts w:ascii="Calibri" w:eastAsia="Times New Roman" w:hAnsi="Calibri" w:cs="Times New Roman"/>
+                <w:color w:val="000000"/>
+                <w:lang w:val="es-PE" w:eastAsia="es-PE"/>
+              </w:rPr>
+            </w:pPr>
+            <w:r>
+              <w:rPr>
+                <w:rFonts w:ascii="Calibri" w:eastAsia="Times New Roman" w:hAnsi="Calibri" w:cs="Times New Roman"/>
+                <w:color w:val="000000"/>
+                <w:lang w:val="es-PE" w:eastAsia="es-PE"/>
+              </w:rPr>
+              <w:t>250</w:t>
+            </w:r>
+          </w:p>
+        </w:tc>
+      </w:tr>
+      <w:tr>
+        <w:trPr>
+          <w:trHeight w:val="300"/>
+        </w:trPr>
+        <w:tc>
+          <w:tcPr>
+            <w:tcW w:w="1160" w:type="dxa"/>
+            <w:tcBorders>
+              <w:top w:val="nil"/>
+              <w:left w:val="nil"/>
+              <w:bottom w:val="nil"/>
+              <w:right w:val="nil"/>
+            </w:tcBorders>
+            <w:shd w:val="clear" w:color="auto" w:fill="auto"/>
+            <w:noWrap/>
+            <w:vAlign w:val="bottom"/>
+            <w:hideMark/>
+          </w:tcPr>
+          <w:p>
+            <w:pPr>
+              <w:spacing w:after="0" w:line="240" w:lineRule="auto"/>
+              <w:jc w:val="left"/>
+              <w:rPr>
+                <w:rFonts w:ascii="Calibri" w:eastAsia="Times New Roman" w:hAnsi="Calibri" w:cs="Times New Roman"/>
+                <w:color w:val="000000"/>
+                <w:lang w:val="es-PE" w:eastAsia="es-PE"/>
+              </w:rPr>
+            </w:pPr>
+            <w:r>
+              <w:rPr>
+                <w:rFonts w:ascii="Calibri" w:eastAsia="Times New Roman" w:hAnsi="Calibri" w:cs="Times New Roman"/>
+                <w:color w:val="000000"/>
+                <w:lang w:val="es-PE" w:eastAsia="es-PE"/>
+              </w:rPr>
+              <w:t>Correctas</w:t>
+            </w:r>
+          </w:p>
+        </w:tc>
+        <w:tc>
+          <w:tcPr>
+            <w:tcW w:w="1420" w:type="dxa"/>
+            <w:tcBorders>
+              <w:top w:val="nil"/>
+              <w:left w:val="nil"/>
+              <w:bottom w:val="nil"/>
+              <w:right w:val="nil"/>
+            </w:tcBorders>
+            <w:shd w:val="clear" w:color="auto" w:fill="auto"/>
+            <w:noWrap/>
+            <w:vAlign w:val="bottom"/>
+            <w:hideMark/>
+          </w:tcPr>
+          <w:p>
+            <w:pPr>
+              <w:spacing w:after="0" w:line="240" w:lineRule="auto"/>
+              <w:jc w:val="right"/>
+              <w:rPr>
+                <w:rFonts w:ascii="Calibri" w:eastAsia="Times New Roman" w:hAnsi="Calibri" w:cs="Times New Roman"/>
+                <w:color w:val="000000"/>
+                <w:lang w:val="es-PE" w:eastAsia="es-PE"/>
+              </w:rPr>
+            </w:pPr>
+            <w:r>
+              <w:rPr>
+                <w:rFonts w:ascii="Calibri" w:eastAsia="Times New Roman" w:hAnsi="Calibri" w:cs="Times New Roman"/>
+                <w:color w:val="000000"/>
+                <w:lang w:val="es-PE" w:eastAsia="es-PE"/>
+              </w:rPr>
+              <w:t>4843</w:t>
+            </w:r>
+          </w:p>
+        </w:tc>
+        <w:tc>
+          <w:tcPr>
+            <w:tcW w:w="1340" w:type="dxa"/>
+            <w:tcBorders>
+              <w:top w:val="nil"/>
+              <w:left w:val="nil"/>
+              <w:bottom w:val="nil"/>
+              <w:right w:val="nil"/>
+            </w:tcBorders>
+            <w:shd w:val="clear" w:color="auto" w:fill="auto"/>
+            <w:noWrap/>
+            <w:vAlign w:val="bottom"/>
+            <w:hideMark/>
+          </w:tcPr>
+          <w:p>
+            <w:pPr>
+              <w:spacing w:after="0" w:line="240" w:lineRule="auto"/>
+              <w:jc w:val="right"/>
+              <w:rPr>
+                <w:rFonts w:ascii="Calibri" w:eastAsia="Times New Roman" w:hAnsi="Calibri" w:cs="Times New Roman"/>
+                <w:color w:val="000000"/>
+                <w:lang w:val="es-PE" w:eastAsia="es-PE"/>
+              </w:rPr>
+            </w:pPr>
+            <w:r>
+              <w:rPr>
+                <w:rFonts w:ascii="Calibri" w:eastAsia="Times New Roman" w:hAnsi="Calibri" w:cs="Times New Roman"/>
+                <w:color w:val="000000"/>
+                <w:lang w:val="es-PE" w:eastAsia="es-PE"/>
+              </w:rPr>
+              <w:t>141</w:t>
+            </w:r>
+          </w:p>
+        </w:tc>
+      </w:tr>
+      <w:tr>
+        <w:trPr>
+          <w:trHeight w:val="300"/>
+        </w:trPr>
+        <w:tc>
+          <w:tcPr>
+            <w:tcW w:w="1160" w:type="dxa"/>
+            <w:tcBorders>
+              <w:top w:val="nil"/>
+              <w:left w:val="nil"/>
+              <w:bottom w:val="nil"/>
+              <w:right w:val="nil"/>
+            </w:tcBorders>
+            <w:shd w:val="clear" w:color="D9D9D9" w:fill="D9D9D9"/>
+            <w:noWrap/>
+            <w:vAlign w:val="bottom"/>
+            <w:hideMark/>
+          </w:tcPr>
+          <w:p>
+            <w:pPr>
+              <w:spacing w:after="0" w:line="240" w:lineRule="auto"/>
+              <w:jc w:val="left"/>
+              <w:rPr>
+                <w:rFonts w:ascii="Calibri" w:eastAsia="Times New Roman" w:hAnsi="Calibri" w:cs="Times New Roman"/>
+                <w:color w:val="000000"/>
+                <w:lang w:val="es-PE" w:eastAsia="es-PE"/>
+              </w:rPr>
+            </w:pPr>
+            <w:r>
+              <w:rPr>
+                <w:rFonts w:ascii="Calibri" w:eastAsia="Times New Roman" w:hAnsi="Calibri" w:cs="Times New Roman"/>
+                <w:color w:val="000000"/>
+                <w:lang w:val="es-PE" w:eastAsia="es-PE"/>
+              </w:rPr>
+              <w:t>Incorrectas</w:t>
+            </w:r>
+          </w:p>
+        </w:tc>
+        <w:tc>
+          <w:tcPr>
+            <w:tcW w:w="1420" w:type="dxa"/>
+            <w:tcBorders>
+              <w:top w:val="nil"/>
+              <w:left w:val="nil"/>
+              <w:bottom w:val="nil"/>
+              <w:right w:val="nil"/>
+            </w:tcBorders>
+            <w:shd w:val="clear" w:color="D9D9D9" w:fill="D9D9D9"/>
+            <w:noWrap/>
+            <w:vAlign w:val="bottom"/>
+            <w:hideMark/>
+          </w:tcPr>
+          <w:p>
+            <w:pPr>
+              <w:spacing w:after="0" w:line="240" w:lineRule="auto"/>
+              <w:jc w:val="right"/>
+              <w:rPr>
+                <w:rFonts w:ascii="Calibri" w:eastAsia="Times New Roman" w:hAnsi="Calibri" w:cs="Times New Roman"/>
+                <w:color w:val="000000"/>
+                <w:lang w:val="es-PE" w:eastAsia="es-PE"/>
+              </w:rPr>
+            </w:pPr>
+            <w:r>
+              <w:rPr>
+                <w:rFonts w:ascii="Calibri" w:eastAsia="Times New Roman" w:hAnsi="Calibri" w:cs="Times New Roman"/>
+                <w:color w:val="000000"/>
+                <w:lang w:val="es-PE" w:eastAsia="es-PE"/>
+              </w:rPr>
+              <w:t>4055</w:t>
+            </w:r>
+          </w:p>
+        </w:tc>
+        <w:tc>
+          <w:tcPr>
+            <w:tcW w:w="1340" w:type="dxa"/>
+            <w:tcBorders>
+              <w:top w:val="nil"/>
+              <w:left w:val="nil"/>
+              <w:bottom w:val="nil"/>
+              <w:right w:val="nil"/>
+            </w:tcBorders>
+            <w:shd w:val="clear" w:color="D9D9D9" w:fill="D9D9D9"/>
+            <w:noWrap/>
+            <w:vAlign w:val="bottom"/>
+            <w:hideMark/>
+          </w:tcPr>
+          <w:p>
+            <w:pPr>
+              <w:spacing w:after="0" w:line="240" w:lineRule="auto"/>
+              <w:jc w:val="right"/>
+              <w:rPr>
+                <w:rFonts w:ascii="Calibri" w:eastAsia="Times New Roman" w:hAnsi="Calibri" w:cs="Times New Roman"/>
+                <w:color w:val="000000"/>
+                <w:lang w:val="es-PE" w:eastAsia="es-PE"/>
+              </w:rPr>
+            </w:pPr>
+            <w:r>
+              <w:rPr>
+                <w:rFonts w:ascii="Calibri" w:eastAsia="Times New Roman" w:hAnsi="Calibri" w:cs="Times New Roman"/>
+                <w:color w:val="000000"/>
+                <w:lang w:val="es-PE" w:eastAsia="es-PE"/>
+              </w:rPr>
+              <w:t>109</w:t>
+            </w:r>
+          </w:p>
+        </w:tc>
+      </w:tr>
+      <w:tr>
+        <w:trPr>
+          <w:trHeight w:val="300"/>
+        </w:trPr>
+        <w:tc>
+          <w:tcPr>
+            <w:tcW w:w="1160" w:type="dxa"/>
+            <w:tcBorders>
+              <w:top w:val="nil"/>
+              <w:left w:val="nil"/>
+              <w:bottom w:val="single" w:sz="4" w:space="0" w:color="000000"/>
+              <w:right w:val="nil"/>
+            </w:tcBorders>
+            <w:shd w:val="clear" w:color="auto" w:fill="auto"/>
+            <w:noWrap/>
+            <w:vAlign w:val="bottom"/>
+            <w:hideMark/>
+          </w:tcPr>
+          <w:p>
+            <w:pPr>
+              <w:spacing w:after="0" w:line="240" w:lineRule="auto"/>
+              <w:jc w:val="left"/>
+              <w:rPr>
+                <w:rFonts w:ascii="Calibri" w:eastAsia="Times New Roman" w:hAnsi="Calibri" w:cs="Times New Roman"/>
+                <w:color w:val="000000"/>
+                <w:lang w:val="es-PE" w:eastAsia="es-PE"/>
+              </w:rPr>
+            </w:pPr>
+            <w:r>
+              <w:rPr>
+                <w:rFonts w:ascii="Calibri" w:eastAsia="Times New Roman" w:hAnsi="Calibri" w:cs="Times New Roman"/>
+                <w:color w:val="000000"/>
+                <w:lang w:val="es-PE" w:eastAsia="es-PE"/>
+              </w:rPr>
+              <w:t>Exactitud</w:t>
+            </w:r>
+          </w:p>
+        </w:tc>
+        <w:tc>
+          <w:tcPr>
+            <w:tcW w:w="1420" w:type="dxa"/>
+            <w:tcBorders>
+              <w:top w:val="nil"/>
+              <w:left w:val="nil"/>
+              <w:bottom w:val="single" w:sz="4" w:space="0" w:color="000000"/>
+              <w:right w:val="nil"/>
+            </w:tcBorders>
+            <w:shd w:val="clear" w:color="auto" w:fill="auto"/>
+            <w:noWrap/>
+            <w:vAlign w:val="bottom"/>
+            <w:hideMark/>
+          </w:tcPr>
+          <w:p>
+            <w:pPr>
+              <w:spacing w:after="0" w:line="240" w:lineRule="auto"/>
+              <w:jc w:val="right"/>
+              <w:rPr>
+                <w:rFonts w:ascii="Calibri" w:eastAsia="Times New Roman" w:hAnsi="Calibri" w:cs="Times New Roman"/>
+                <w:color w:val="000000"/>
+                <w:lang w:val="es-PE" w:eastAsia="es-PE"/>
+              </w:rPr>
+            </w:pPr>
+            <w:r>
+              <w:rPr>
+                <w:rFonts w:ascii="Calibri" w:eastAsia="Times New Roman" w:hAnsi="Calibri" w:cs="Times New Roman"/>
+                <w:color w:val="000000"/>
+                <w:lang w:val="es-PE" w:eastAsia="es-PE"/>
+              </w:rPr>
+              <w:t>0.54428</w:t>
+            </w:r>
+          </w:p>
+        </w:tc>
+        <w:tc>
+          <w:tcPr>
+            <w:tcW w:w="1340" w:type="dxa"/>
+            <w:tcBorders>
+              <w:top w:val="nil"/>
+              <w:left w:val="nil"/>
+              <w:bottom w:val="single" w:sz="4" w:space="0" w:color="000000"/>
+              <w:right w:val="nil"/>
+            </w:tcBorders>
+            <w:shd w:val="clear" w:color="auto" w:fill="auto"/>
+            <w:noWrap/>
+            <w:vAlign w:val="bottom"/>
+            <w:hideMark/>
+          </w:tcPr>
+          <w:p>
+            <w:pPr>
+              <w:spacing w:after="0" w:line="240" w:lineRule="auto"/>
+              <w:jc w:val="right"/>
+              <w:rPr>
+                <w:rFonts w:ascii="Calibri" w:eastAsia="Times New Roman" w:hAnsi="Calibri" w:cs="Times New Roman"/>
+                <w:color w:val="000000"/>
+                <w:lang w:val="es-PE" w:eastAsia="es-PE"/>
+              </w:rPr>
+            </w:pPr>
+            <w:r>
+              <w:rPr>
+                <w:rFonts w:ascii="Calibri" w:eastAsia="Times New Roman" w:hAnsi="Calibri" w:cs="Times New Roman"/>
+                <w:color w:val="000000"/>
+                <w:lang w:val="es-PE" w:eastAsia="es-PE"/>
+              </w:rPr>
+              <w:t>0.564</w:t>
+            </w:r>
+          </w:p>
+        </w:tc>
+      </w:tr>
+    </w:tbl>
+    <w:p>
+      <w:pPr>
+        <w:spacing w:line="276" w:lineRule="auto"/>
+        <w:rPr>
+          <w:lang w:val="es-ES"/>
+        </w:rPr>
+      </w:pPr>
     </w:p>
     <w:p>
       <w:pPr>
         <w:spacing w:line="276" w:lineRule="auto"/>
         <w:rPr>
+          <w:i/>
           <w:lang w:val="es-ES"/>
         </w:rPr>
       </w:pPr>
@@ -5330,105 +5687,204 @@
         <w:rPr>
           <w:lang w:val="es-ES"/>
         </w:rPr>
-        <w:t>Nuestro siguiente experimento fue entrenar el modelo R</w:t>
-      </w:r>
-      <w:r>
-        <w:rPr>
-          <w:lang w:val="es-ES"/>
-        </w:rPr>
-        <w:t>NT</w:t>
-      </w:r>
-      <w:r>
-        <w:rPr>
-          <w:lang w:val="es-ES"/>
-        </w:rPr>
-        <w:t xml:space="preserve">N con la data de entrenamiento de la </w:t>
-      </w:r>
-      <w:r>
-        <w:rPr>
-          <w:lang w:val="es-ES"/>
-        </w:rPr>
-        <w:t>página</w:t>
-      </w:r>
-      <w:r>
-        <w:rPr>
-          <w:lang w:val="es-ES"/>
-        </w:rPr>
-        <w:t xml:space="preserve"> web </w:t>
+        <w:t>De los resultados podemos encontrar que</w:t>
+      </w:r>
+      <w:r>
+        <w:rPr>
+          <w:lang w:val="es-ES"/>
+        </w:rPr>
+        <w:t xml:space="preserve"> hay </w:t>
+      </w:r>
+      <w:r>
+        <w:rPr>
+          <w:lang w:val="es-ES"/>
+        </w:rPr>
+        <w:t>3</w:t>
+      </w:r>
+      <w:r>
+        <w:rPr>
+          <w:lang w:val="es-ES"/>
+        </w:rPr>
+        <w:t xml:space="preserve"> casos con un </w:t>
+      </w:r>
+      <w:r>
+        <w:rPr>
+          <w:lang w:val="es-ES"/>
+        </w:rPr>
+        <w:t xml:space="preserve">error </w:t>
+      </w:r>
+      <w:r>
+        <w:rPr>
+          <w:lang w:val="es-ES"/>
+        </w:rPr>
+        <w:t xml:space="preserve">extremo, que corresponden por ejemplo a esta </w:t>
+      </w:r>
+      <w:r>
+        <w:rPr>
+          <w:lang w:val="es-ES"/>
+        </w:rPr>
+        <w:t>expresión</w:t>
+      </w:r>
+      <w:r>
+        <w:rPr>
+          <w:lang w:val="es-ES"/>
+        </w:rPr>
+        <w:t xml:space="preserve">. </w:t>
+      </w:r>
+      <w:r>
+        <w:rPr>
+          <w:i/>
+          <w:lang w:val="es-ES"/>
+        </w:rPr>
+        <w:t>“</w:t>
       </w:r>
       <w:proofErr w:type="spellStart"/>
       <w:r>
         <w:rPr>
-          <w:lang w:val="es-ES"/>
-        </w:rPr>
-        <w:t>Kaggler</w:t>
+          <w:i/>
+          <w:lang w:val="es-ES"/>
+        </w:rPr>
+        <w:t>this</w:t>
       </w:r>
       <w:proofErr w:type="spellEnd"/>
       <w:r>
         <w:rPr>
-          <w:lang w:val="es-ES"/>
-        </w:rPr>
-        <w:t>, después de</w:t>
-      </w:r>
-      <w:r>
-        <w:rPr>
+          <w:i/>
           <w:lang w:val="es-ES"/>
         </w:rPr>
         <w:t xml:space="preserve"> </w:t>
       </w:r>
-      <w:r>
-        <w:rPr>
-          <w:lang w:val="es-ES"/>
-        </w:rPr>
-        <w:t>4</w:t>
-      </w:r>
-      <w:r>
-        <w:rPr>
-          <w:lang w:val="es-ES"/>
-        </w:rPr>
-        <w:t xml:space="preserve">00 épocas en </w:t>
-      </w:r>
-      <w:r>
-        <w:rPr>
-          <w:lang w:val="es-ES"/>
-        </w:rPr>
-        <w:t xml:space="preserve">al rededor de </w:t>
-      </w:r>
-      <w:r>
-        <w:rPr>
-          <w:lang w:val="es-ES"/>
-        </w:rPr>
-        <w:t>6</w:t>
-      </w:r>
-      <w:r>
-        <w:rPr>
-          <w:lang w:val="es-ES"/>
-        </w:rPr>
-        <w:t xml:space="preserve"> horas </w:t>
-      </w:r>
-      <w:r>
-        <w:rPr>
-          <w:lang w:val="es-ES"/>
-        </w:rPr>
-        <w:t>se alcanzó un modelo de entrenamiento que para</w:t>
-      </w:r>
-      <w:r>
-        <w:rPr>
-          <w:lang w:val="es-ES"/>
-        </w:rPr>
-        <w:t xml:space="preserve"> nuestra data de</w:t>
-      </w:r>
-      <w:r>
-        <w:rPr>
-          <w:lang w:val="es-ES"/>
-        </w:rPr>
-        <w:t xml:space="preserve"> validación mostraba un 77</w:t>
-      </w:r>
-      <w:r>
-        <w:rPr>
-          <w:lang w:val="es-ES"/>
-        </w:rPr>
-        <w:t>% de exactitud.</w:t>
+      <w:proofErr w:type="spellStart"/>
+      <w:r>
+        <w:rPr>
+          <w:i/>
+          <w:lang w:val="es-ES"/>
+        </w:rPr>
+        <w:t>is</w:t>
+      </w:r>
+      <w:proofErr w:type="spellEnd"/>
+      <w:r>
+        <w:rPr>
+          <w:i/>
+          <w:lang w:val="es-ES"/>
+        </w:rPr>
+        <w:t xml:space="preserve"> </w:t>
+      </w:r>
+      <w:proofErr w:type="spellStart"/>
+      <w:r>
+        <w:rPr>
+          <w:i/>
+          <w:lang w:val="es-ES"/>
+        </w:rPr>
+        <w:t>the</w:t>
+      </w:r>
+      <w:proofErr w:type="spellEnd"/>
+      <w:r>
+        <w:rPr>
+          <w:i/>
+          <w:lang w:val="es-ES"/>
+        </w:rPr>
+        <w:t xml:space="preserve"> </w:t>
+      </w:r>
+      <w:proofErr w:type="spellStart"/>
+      <w:r>
+        <w:rPr>
+          <w:i/>
+          <w:lang w:val="es-ES"/>
+        </w:rPr>
+        <w:t>opposite</w:t>
+      </w:r>
+      <w:proofErr w:type="spellEnd"/>
+      <w:r>
+        <w:rPr>
+          <w:i/>
+          <w:lang w:val="es-ES"/>
+        </w:rPr>
+        <w:t xml:space="preserve"> of a </w:t>
+      </w:r>
+      <w:proofErr w:type="spellStart"/>
+      <w:r>
+        <w:rPr>
+          <w:i/>
+          <w:lang w:val="es-ES"/>
+        </w:rPr>
+        <w:t>truly</w:t>
+      </w:r>
+      <w:proofErr w:type="spellEnd"/>
+      <w:r>
+        <w:rPr>
+          <w:i/>
+          <w:lang w:val="es-ES"/>
+        </w:rPr>
+        <w:t xml:space="preserve"> </w:t>
+      </w:r>
+      <w:proofErr w:type="spellStart"/>
+      <w:r>
+        <w:rPr>
+          <w:i/>
+          <w:lang w:val="es-ES"/>
+        </w:rPr>
+        <w:t>magical</w:t>
+      </w:r>
+      <w:proofErr w:type="spellEnd"/>
+      <w:r>
+        <w:rPr>
+          <w:i/>
+          <w:lang w:val="es-ES"/>
+        </w:rPr>
+        <w:t xml:space="preserve"> </w:t>
+      </w:r>
+      <w:proofErr w:type="spellStart"/>
+      <w:r>
+        <w:rPr>
+          <w:i/>
+          <w:lang w:val="es-ES"/>
+        </w:rPr>
+        <w:t>movie</w:t>
+      </w:r>
+      <w:proofErr w:type="spellEnd"/>
+      <w:r>
+        <w:rPr>
+          <w:i/>
+          <w:lang w:val="es-ES"/>
+        </w:rPr>
+        <w:t>.”</w:t>
+      </w:r>
+      <w:r>
+        <w:rPr>
+          <w:lang w:val="es-ES"/>
+        </w:rPr>
+        <w:t xml:space="preserve">, </w:t>
+      </w:r>
+      <w:r>
+        <w:rPr>
+          <w:lang w:val="es-PE"/>
+        </w:rPr>
+        <w:t>donde el sentimiento esperado es</w:t>
+      </w:r>
+      <w:r>
+        <w:rPr>
+          <w:lang w:val="es-ES"/>
+        </w:rPr>
+        <w:t xml:space="preserve"> </w:t>
+      </w:r>
+      <w:r>
+        <w:rPr>
+          <w:lang w:val="es-PE"/>
+        </w:rPr>
+        <w:t>muy</w:t>
+      </w:r>
+      <w:r>
+        <w:rPr>
+          <w:lang w:val="es-ES"/>
+        </w:rPr>
+        <w:t xml:space="preserve"> negativo pero el resultado fue </w:t>
+      </w:r>
+      <w:r>
+        <w:rPr>
+          <w:lang w:val="es-ES"/>
+        </w:rPr>
+        <w:t>muy positivo. Lo que valida la dificultad de entender la semántica del sarcasmo.</w:t>
       </w:r>
     </w:p>
     <w:p>
@@ -5442,7 +5898,45 @@
         <w:rPr>
           <w:lang w:val="es-ES"/>
         </w:rPr>
-        <w:t>Al evaluar el modelo en el reto de</w:t>
+        <w:t>Nuestro siguiente experimento fue entrenar el modelo R</w:t>
+      </w:r>
+      <w:r>
+        <w:rPr>
+          <w:lang w:val="es-ES"/>
+        </w:rPr>
+        <w:t>NT</w:t>
+      </w:r>
+      <w:r>
+        <w:rPr>
+          <w:lang w:val="es-ES"/>
+        </w:rPr>
+        <w:t xml:space="preserve">N con la data de entrenamiento de la </w:t>
+      </w:r>
+      <w:r>
+        <w:rPr>
+          <w:lang w:val="es-ES"/>
+        </w:rPr>
+        <w:t>página</w:t>
+      </w:r>
+      <w:r>
+        <w:rPr>
+          <w:lang w:val="es-ES"/>
+        </w:rPr>
+        <w:t xml:space="preserve"> web </w:t>
+      </w:r>
+      <w:proofErr w:type="spellStart"/>
+      <w:r>
+        <w:rPr>
+          <w:lang w:val="es-ES"/>
+        </w:rPr>
+        <w:t>Kaggler</w:t>
+      </w:r>
+      <w:proofErr w:type="spellEnd"/>
+      <w:r>
+        <w:rPr>
+          <w:lang w:val="es-ES"/>
+        </w:rPr>
+        <w:t>, después de</w:t>
       </w:r>
       <w:r>
         <w:rPr>
@@ -5450,26 +5944,65 @@
         </w:rPr>
         <w:t xml:space="preserve"> </w:t>
       </w:r>
-      <w:proofErr w:type="spellStart"/>
-      <w:r>
-        <w:rPr>
-          <w:lang w:val="es-ES"/>
-        </w:rPr>
-        <w:t>Kaggler</w:t>
-      </w:r>
-      <w:proofErr w:type="spellEnd"/>
-      <w:r>
-        <w:rPr>
-          <w:lang w:val="es-ES"/>
-        </w:rPr>
-        <w:t xml:space="preserve"> obtuvimos un resultado de exactitud 58.12 %. </w:t>
+      <w:r>
+        <w:rPr>
+          <w:lang w:val="es-ES"/>
+        </w:rPr>
+        <w:t>4</w:t>
+      </w:r>
+      <w:r>
+        <w:rPr>
+          <w:lang w:val="es-ES"/>
+        </w:rPr>
+        <w:t xml:space="preserve">00 épocas en </w:t>
+      </w:r>
+      <w:r>
+        <w:rPr>
+          <w:lang w:val="es-ES"/>
+        </w:rPr>
+        <w:t xml:space="preserve">al rededor de </w:t>
+      </w:r>
+      <w:r>
+        <w:rPr>
+          <w:lang w:val="es-ES"/>
+        </w:rPr>
+        <w:t>6</w:t>
+      </w:r>
+      <w:r>
+        <w:rPr>
+          <w:lang w:val="es-ES"/>
+        </w:rPr>
+        <w:t xml:space="preserve"> horas </w:t>
+      </w:r>
+      <w:r>
+        <w:rPr>
+          <w:lang w:val="es-ES"/>
+        </w:rPr>
+        <w:t>se alcanzó un modelo de entrenamiento que para</w:t>
+      </w:r>
+      <w:r>
+        <w:rPr>
+          <w:lang w:val="es-ES"/>
+        </w:rPr>
+        <w:t xml:space="preserve"> nuestra data de</w:t>
+      </w:r>
+      <w:r>
+        <w:rPr>
+          <w:lang w:val="es-ES"/>
+        </w:rPr>
+        <w:t xml:space="preserve"> validación mostraba un 77</w:t>
+      </w:r>
+      <w:r>
+        <w:rPr>
+          <w:lang w:val="es-ES"/>
+        </w:rPr>
+        <w:t>% de exactitud.</w:t>
       </w:r>
     </w:p>
     <w:p>
       <w:pPr>
         <w:spacing w:line="276" w:lineRule="auto"/>
         <w:rPr>
-          <w:i/>
           <w:lang w:val="es-ES"/>
         </w:rPr>
       </w:pPr>
@@ -5477,49 +6010,84 @@
         <w:rPr>
           <w:lang w:val="es-ES"/>
         </w:rPr>
-        <w:t xml:space="preserve">A </w:t>
-      </w:r>
-      <w:r>
-        <w:rPr>
-          <w:lang w:val="es-ES"/>
-        </w:rPr>
-        <w:t>continuación,</w:t>
-      </w:r>
-      <w:r>
-        <w:rPr>
-          <w:lang w:val="es-ES"/>
-        </w:rPr>
-        <w:t xml:space="preserve"> mostramos </w:t>
-      </w:r>
-      <w:r>
-        <w:rPr>
-          <w:lang w:val="es-ES"/>
-        </w:rPr>
-        <w:t>el grafico que resume la exactitud de nuestro modelo con respe</w:t>
-      </w:r>
-      <w:r>
-        <w:rPr>
-          <w:lang w:val="es-ES"/>
-        </w:rPr>
-        <w:t>cto a la data de entrenamiento</w:t>
-      </w:r>
-      <w:r>
-        <w:rPr>
-          <w:lang w:val="es-ES"/>
-        </w:rPr>
-        <w:t xml:space="preserve"> y validación</w:t>
-      </w:r>
-      <w:r>
-        <w:rPr>
-          <w:lang w:val="es-ES"/>
-        </w:rPr>
-        <w:t>.</w:t>
+        <w:t>Al evaluar el modelo en el reto de</w:t>
+      </w:r>
+      <w:r>
+        <w:rPr>
+          <w:lang w:val="es-ES"/>
+        </w:rPr>
+        <w:t xml:space="preserve"> </w:t>
+      </w:r>
+      <w:proofErr w:type="spellStart"/>
+      <w:r>
+        <w:rPr>
+          <w:lang w:val="es-ES"/>
+        </w:rPr>
+        <w:t>Kaggler</w:t>
+      </w:r>
+      <w:proofErr w:type="spellEnd"/>
+      <w:r>
+        <w:rPr>
+          <w:lang w:val="es-ES"/>
+        </w:rPr>
+        <w:t xml:space="preserve"> obtuvimos un resultado de exactitud 58.12 %. </w:t>
       </w:r>
     </w:p>
     <w:p>
       <w:pPr>
         <w:spacing w:line="276" w:lineRule="auto"/>
         <w:rPr>
+          <w:i/>
+          <w:lang w:val="es-ES"/>
+        </w:rPr>
+      </w:pPr>
+      <w:r>
+        <w:rPr>
+          <w:lang w:val="es-ES"/>
+        </w:rPr>
+        <w:t xml:space="preserve">A </w:t>
+      </w:r>
+      <w:r>
+        <w:rPr>
+          <w:lang w:val="es-ES"/>
+        </w:rPr>
+        <w:t>continuación,</w:t>
+      </w:r>
+      <w:r>
+        <w:rPr>
+          <w:lang w:val="es-ES"/>
+        </w:rPr>
+        <w:t xml:space="preserve"> mostramos </w:t>
+      </w:r>
+      <w:r>
+        <w:rPr>
+          <w:lang w:val="es-ES"/>
+        </w:rPr>
+        <w:t>el grafico que resume la exactitud de nuestro modelo con respe</w:t>
+      </w:r>
+      <w:r>
+        <w:rPr>
+          <w:lang w:val="es-ES"/>
+        </w:rPr>
+        <w:t>cto a la data de entrenamiento</w:t>
+      </w:r>
+      <w:r>
+        <w:rPr>
+          <w:lang w:val="es-ES"/>
+        </w:rPr>
+        <w:t xml:space="preserve"> y validación</w:t>
+      </w:r>
+      <w:r>
+        <w:rPr>
+          <w:lang w:val="es-ES"/>
+        </w:rPr>
+        <w:t>.</w:t>
+      </w:r>
+    </w:p>
+    <w:p>
+      <w:pPr>
+        <w:spacing w:line="276" w:lineRule="auto"/>
+        <w:rPr>
           <w:lang w:val="es-ES"/>
         </w:rPr>
       </w:pPr>
@@ -5528,7 +6096,6 @@
           <w:noProof/>
           <w:lang w:val="es-PE" w:eastAsia="es-PE"/>
         </w:rPr>
-        <w:lastRenderedPageBreak/>
         <w:drawing>
           <wp:inline distT="0" distB="0" distL="0" distR="0" wp14:anchorId="2E1EF22D" wp14:editId="165CE7FC">
             <wp:extent cx="2743200" cy="1647926"/>
@@ -5547,7 +6114,7 @@
                     </pic:cNvPicPr>
                   </pic:nvPicPr>
                   <pic:blipFill>
-                    <a:blip r:embed="rId18">
+                    <a:blip r:embed="rId17">
                       <a:extLst>
                         <a:ext uri="{28A0092B-C50C-407E-A947-70E740481C1C}">
                           <a14:useLocalDpi xmlns:a14="http://schemas.microsoft.com/office/drawing/2010/main" val="0"/>
@@ -5608,7 +6175,14 @@
         <w:rPr>
           <w:lang w:val="es-ES"/>
         </w:rPr>
-        <w:t xml:space="preserve">lo cual es prueba de que el modelo </w:t>
+        <w:t xml:space="preserve">lo cual es prueba de que el </w:t>
+      </w:r>
+      <w:r>
+        <w:rPr>
+          <w:lang w:val="es-ES"/>
+        </w:rPr>
+        <w:lastRenderedPageBreak/>
+        <w:t xml:space="preserve">modelo </w:t>
       </w:r>
       <w:r>
         <w:rPr>
@@ -5760,7 +6334,7 @@
             <wp:cNvGraphicFramePr/>
             <a:graphic xmlns:a="http://schemas.openxmlformats.org/drawingml/2006/main">
               <a:graphicData uri="http://schemas.openxmlformats.org/drawingml/2006/chart">
-                <c:chart xmlns:c="http://schemas.openxmlformats.org/drawingml/2006/chart" xmlns:r="http://schemas.openxmlformats.org/officeDocument/2006/relationships" r:id="rId19"/>
+                <c:chart xmlns:c="http://schemas.openxmlformats.org/drawingml/2006/chart" xmlns:r="http://schemas.openxmlformats.org/officeDocument/2006/relationships" r:id="rId18"/>
               </a:graphicData>
             </a:graphic>
           </wp:inline>
@@ -5792,7 +6366,6 @@
         <w:rPr>
           <w:lang w:val="es-ES"/>
         </w:rPr>
-        <w:lastRenderedPageBreak/>
         <w:t xml:space="preserve">Conclusiones </w:t>
       </w:r>
       <w:r>
@@ -5827,7 +6400,14 @@
         <w:rPr>
           <w:lang w:val="es-ES"/>
         </w:rPr>
-        <w:t xml:space="preserve">De nuestros experimentos podemos concluir que el uso de técnicas de aprendizaje profundo puede ser una solución a un problema con este grado de complejidad donde una solución exacta parece muy lejana en este momento. </w:t>
+        <w:t xml:space="preserve">De nuestros experimentos podemos concluir que el uso de técnicas de aprendizaje profundo </w:t>
+      </w:r>
+      <w:r>
+        <w:rPr>
+          <w:lang w:val="es-ES"/>
+        </w:rPr>
+        <w:lastRenderedPageBreak/>
+        <w:t xml:space="preserve">puede ser una solución a un problema con este grado de complejidad donde una solución exacta parece muy lejana en este momento. </w:t>
       </w:r>
     </w:p>
     <w:p>
@@ -5867,14 +6447,7 @@
         <w:rPr>
           <w:lang w:val="es-ES"/>
         </w:rPr>
-        <w:t xml:space="preserve">, la normalización y la anotación de </w:t>
-      </w:r>
-      <w:r>
-        <w:rPr>
-          <w:lang w:val="es-ES"/>
-        </w:rPr>
-        <w:lastRenderedPageBreak/>
-        <w:t>términos son tareas importantes pues de ellas obtendremos más información que podremos explotar en el análisis de la semántica de las sentencias.</w:t>
+        <w:t>, la normalización y la anotación de términos son tareas importantes pues de ellas obtendremos más información que podremos explotar en el análisis de la semántica de las sentencias.</w:t>
       </w:r>
     </w:p>
     <w:p>
@@ -5888,7 +6461,14 @@
         <w:rPr>
           <w:lang w:val="es-ES"/>
         </w:rPr>
-        <w:t>El adecuado modelamiento del conocimiento que otorgaremos a las redes neuronales, por ejemplo, en nuestro caso la adecuada valoración sentimental de la combinatoria de los términos en una sentencia, representan el componente fundamental para obtene</w:t>
+        <w:t xml:space="preserve">El adecuado modelamiento del conocimiento que otorgaremos a las redes neuronales, por </w:t>
+      </w:r>
+      <w:r>
+        <w:rPr>
+          <w:lang w:val="es-ES"/>
+        </w:rPr>
+        <w:lastRenderedPageBreak/>
+        <w:t>ejemplo, en nuestro caso la adecuada valoración sentimental de la combinatoria de los términos en una sentencia, representan el componente fundamental para obtene</w:t>
       </w:r>
       <w:r>
         <w:rPr>
@@ -5955,6 +6535,1988 @@
       </w:pPr>
       <w:r>
         <w:lastRenderedPageBreak/>
+        <w:t>Anexos</w:t>
+      </w:r>
+    </w:p>
+    <w:p>
+      <w:pPr>
+        <w:pStyle w:val="Heading2"/>
+        <w:rPr>
+          <w:lang w:val="es-PE"/>
+        </w:rPr>
+      </w:pPr>
+      <w:r>
+        <w:rPr>
+          <w:lang w:val="es-PE"/>
+        </w:rPr>
+        <w:t>Anexo 1 - Primer experimento</w:t>
+      </w:r>
+    </w:p>
+    <w:p>
+      <w:pPr>
+        <w:pStyle w:val="Heading3"/>
+        <w:rPr>
+          <w:lang w:val="es-PE"/>
+        </w:rPr>
+      </w:pPr>
+      <w:r>
+        <w:rPr>
+          <w:lang w:val="es-PE"/>
+        </w:rPr>
+        <w:t>Matriz de confusión para las frases</w:t>
+      </w:r>
+    </w:p>
+    <w:tbl>
+      <w:tblPr>
+        <w:tblStyle w:val="TableGrid"/>
+        <w:tblW w:w="0" w:type="auto"/>
+        <w:tblLook w:val="04A0" w:firstRow="1" w:lastRow="0" w:firstColumn="1" w:lastColumn="0" w:noHBand="0" w:noVBand="1"/>
+      </w:tblPr>
+      <w:tblGrid>
+        <w:gridCol w:w="1420"/>
+        <w:gridCol w:w="1340"/>
+        <w:gridCol w:w="960"/>
+        <w:gridCol w:w="960"/>
+        <w:gridCol w:w="960"/>
+        <w:gridCol w:w="960"/>
+        <w:gridCol w:w="1600"/>
+      </w:tblGrid>
+      <w:tr>
+        <w:trPr>
+          <w:trHeight w:val="300"/>
+        </w:trPr>
+        <w:tc>
+          <w:tcPr>
+            <w:tcW w:w="1420" w:type="dxa"/>
+            <w:noWrap/>
+            <w:hideMark/>
+          </w:tcPr>
+          <w:p>
+            <w:pPr>
+              <w:rPr>
+                <w:b/>
+                <w:bCs/>
+              </w:rPr>
+            </w:pPr>
+            <w:r>
+              <w:rPr>
+                <w:b/>
+                <w:bCs/>
+              </w:rPr>
+              <w:t>Guess/Gold</w:t>
+            </w:r>
+          </w:p>
+        </w:tc>
+        <w:tc>
+          <w:tcPr>
+            <w:tcW w:w="1340" w:type="dxa"/>
+            <w:noWrap/>
+            <w:hideMark/>
+          </w:tcPr>
+          <w:p>
+            <w:pPr>
+              <w:rPr>
+                <w:b/>
+                <w:bCs/>
+              </w:rPr>
+            </w:pPr>
+            <w:r>
+              <w:rPr>
+                <w:b/>
+                <w:bCs/>
+              </w:rPr>
+              <w:t>0</w:t>
+            </w:r>
+          </w:p>
+        </w:tc>
+        <w:tc>
+          <w:tcPr>
+            <w:tcW w:w="960" w:type="dxa"/>
+            <w:noWrap/>
+            <w:hideMark/>
+          </w:tcPr>
+          <w:p>
+            <w:pPr>
+              <w:rPr>
+                <w:b/>
+                <w:bCs/>
+              </w:rPr>
+            </w:pPr>
+            <w:r>
+              <w:rPr>
+                <w:b/>
+                <w:bCs/>
+              </w:rPr>
+              <w:t>1</w:t>
+            </w:r>
+          </w:p>
+        </w:tc>
+        <w:tc>
+          <w:tcPr>
+            <w:tcW w:w="960" w:type="dxa"/>
+            <w:noWrap/>
+            <w:hideMark/>
+          </w:tcPr>
+          <w:p>
+            <w:pPr>
+              <w:rPr>
+                <w:b/>
+                <w:bCs/>
+              </w:rPr>
+            </w:pPr>
+            <w:r>
+              <w:rPr>
+                <w:b/>
+                <w:bCs/>
+              </w:rPr>
+              <w:t>2</w:t>
+            </w:r>
+          </w:p>
+        </w:tc>
+        <w:tc>
+          <w:tcPr>
+            <w:tcW w:w="960" w:type="dxa"/>
+            <w:noWrap/>
+            <w:hideMark/>
+          </w:tcPr>
+          <w:p>
+            <w:pPr>
+              <w:rPr>
+                <w:b/>
+                <w:bCs/>
+              </w:rPr>
+            </w:pPr>
+            <w:r>
+              <w:rPr>
+                <w:b/>
+                <w:bCs/>
+              </w:rPr>
+              <w:t>3</w:t>
+            </w:r>
+          </w:p>
+        </w:tc>
+        <w:tc>
+          <w:tcPr>
+            <w:tcW w:w="960" w:type="dxa"/>
+            <w:noWrap/>
+            <w:hideMark/>
+          </w:tcPr>
+          <w:p>
+            <w:pPr>
+              <w:rPr>
+                <w:b/>
+                <w:bCs/>
+              </w:rPr>
+            </w:pPr>
+            <w:r>
+              <w:rPr>
+                <w:b/>
+                <w:bCs/>
+              </w:rPr>
+              <w:t>4</w:t>
+            </w:r>
+          </w:p>
+        </w:tc>
+        <w:tc>
+          <w:tcPr>
+            <w:tcW w:w="1600" w:type="dxa"/>
+            <w:noWrap/>
+            <w:hideMark/>
+          </w:tcPr>
+          <w:p>
+            <w:pPr>
+              <w:rPr>
+                <w:b/>
+                <w:bCs/>
+              </w:rPr>
+            </w:pPr>
+            <w:r>
+              <w:rPr>
+                <w:b/>
+                <w:bCs/>
+              </w:rPr>
+              <w:t>Marg. (Guess)</w:t>
+            </w:r>
+          </w:p>
+        </w:tc>
+      </w:tr>
+      <w:tr>
+        <w:trPr>
+          <w:trHeight w:val="300"/>
+        </w:trPr>
+        <w:tc>
+          <w:tcPr>
+            <w:tcW w:w="1420" w:type="dxa"/>
+            <w:noWrap/>
+            <w:hideMark/>
+          </w:tcPr>
+          <w:p>
+            <w:r>
+              <w:t>0</w:t>
+            </w:r>
+          </w:p>
+        </w:tc>
+        <w:tc>
+          <w:tcPr>
+            <w:tcW w:w="1340" w:type="dxa"/>
+            <w:noWrap/>
+            <w:hideMark/>
+          </w:tcPr>
+          <w:p>
+            <w:r>
+              <w:t>58</w:t>
+            </w:r>
+          </w:p>
+        </w:tc>
+        <w:tc>
+          <w:tcPr>
+            <w:tcW w:w="960" w:type="dxa"/>
+            <w:noWrap/>
+            <w:hideMark/>
+          </w:tcPr>
+          <w:p>
+            <w:r>
+              <w:t>15</w:t>
+            </w:r>
+          </w:p>
+        </w:tc>
+        <w:tc>
+          <w:tcPr>
+            <w:tcW w:w="960" w:type="dxa"/>
+            <w:noWrap/>
+            <w:hideMark/>
+          </w:tcPr>
+          <w:p>
+            <w:r>
+              <w:t>5</w:t>
+            </w:r>
+          </w:p>
+        </w:tc>
+        <w:tc>
+          <w:tcPr>
+            <w:tcW w:w="960" w:type="dxa"/>
+            <w:noWrap/>
+            <w:hideMark/>
+          </w:tcPr>
+          <w:p>
+            <w:r>
+              <w:t>0</w:t>
+            </w:r>
+          </w:p>
+        </w:tc>
+        <w:tc>
+          <w:tcPr>
+            <w:tcW w:w="960" w:type="dxa"/>
+            <w:noWrap/>
+            <w:hideMark/>
+          </w:tcPr>
+          <w:p>
+            <w:r>
+              <w:t>1</w:t>
+            </w:r>
+          </w:p>
+        </w:tc>
+        <w:tc>
+          <w:tcPr>
+            <w:tcW w:w="1600" w:type="dxa"/>
+            <w:noWrap/>
+            <w:hideMark/>
+          </w:tcPr>
+          <w:p>
+            <w:r>
+              <w:t>79</w:t>
+            </w:r>
+          </w:p>
+        </w:tc>
+      </w:tr>
+      <w:tr>
+        <w:trPr>
+          <w:trHeight w:val="300"/>
+        </w:trPr>
+        <w:tc>
+          <w:tcPr>
+            <w:tcW w:w="1420" w:type="dxa"/>
+            <w:noWrap/>
+            <w:hideMark/>
+          </w:tcPr>
+          <w:p>
+            <w:r>
+              <w:t>1</w:t>
+            </w:r>
+          </w:p>
+        </w:tc>
+        <w:tc>
+          <w:tcPr>
+            <w:tcW w:w="1340" w:type="dxa"/>
+            <w:noWrap/>
+            <w:hideMark/>
+          </w:tcPr>
+          <w:p>
+            <w:r>
+              <w:t>230</w:t>
+            </w:r>
+          </w:p>
+        </w:tc>
+        <w:tc>
+          <w:tcPr>
+            <w:tcW w:w="960" w:type="dxa"/>
+            <w:noWrap/>
+            <w:hideMark/>
+          </w:tcPr>
+          <w:p>
+            <w:r>
+              <w:t>643</w:t>
+            </w:r>
+          </w:p>
+        </w:tc>
+        <w:tc>
+          <w:tcPr>
+            <w:tcW w:w="960" w:type="dxa"/>
+            <w:noWrap/>
+            <w:hideMark/>
+          </w:tcPr>
+          <w:p>
+            <w:r>
+              <w:t>162</w:t>
+            </w:r>
+          </w:p>
+        </w:tc>
+        <w:tc>
+          <w:tcPr>
+            <w:tcW w:w="960" w:type="dxa"/>
+            <w:noWrap/>
+            <w:hideMark/>
+          </w:tcPr>
+          <w:p>
+            <w:r>
+              <w:t>29</w:t>
+            </w:r>
+          </w:p>
+        </w:tc>
+        <w:tc>
+          <w:tcPr>
+            <w:tcW w:w="960" w:type="dxa"/>
+            <w:noWrap/>
+            <w:hideMark/>
+          </w:tcPr>
+          <w:p>
+            <w:r>
+              <w:t>15</w:t>
+            </w:r>
+          </w:p>
+        </w:tc>
+        <w:tc>
+          <w:tcPr>
+            <w:tcW w:w="1600" w:type="dxa"/>
+            <w:noWrap/>
+            <w:hideMark/>
+          </w:tcPr>
+          <w:p>
+            <w:r>
+              <w:t>1079</w:t>
+            </w:r>
+          </w:p>
+        </w:tc>
+      </w:tr>
+      <w:tr>
+        <w:trPr>
+          <w:trHeight w:val="300"/>
+        </w:trPr>
+        <w:tc>
+          <w:tcPr>
+            <w:tcW w:w="1420" w:type="dxa"/>
+            <w:noWrap/>
+            <w:hideMark/>
+          </w:tcPr>
+          <w:p>
+            <w:r>
+              <w:t>2</w:t>
+            </w:r>
+          </w:p>
+        </w:tc>
+        <w:tc>
+          <w:tcPr>
+            <w:tcW w:w="1340" w:type="dxa"/>
+            <w:noWrap/>
+            <w:hideMark/>
+          </w:tcPr>
+          <w:p>
+            <w:r>
+              <w:t>662</w:t>
+            </w:r>
+          </w:p>
+        </w:tc>
+        <w:tc>
+          <w:tcPr>
+            <w:tcW w:w="960" w:type="dxa"/>
+            <w:noWrap/>
+            <w:hideMark/>
+          </w:tcPr>
+          <w:p>
+            <w:r>
+              <w:t>838</w:t>
+            </w:r>
+          </w:p>
+        </w:tc>
+        <w:tc>
+          <w:tcPr>
+            <w:tcW w:w="960" w:type="dxa"/>
+            <w:noWrap/>
+            <w:hideMark/>
+          </w:tcPr>
+          <w:p>
+            <w:r>
+              <w:t>3158</w:t>
+            </w:r>
+          </w:p>
+        </w:tc>
+        <w:tc>
+          <w:tcPr>
+            <w:tcW w:w="960" w:type="dxa"/>
+            <w:noWrap/>
+            <w:hideMark/>
+          </w:tcPr>
+          <w:p>
+            <w:r>
+              <w:t>868</w:t>
+            </w:r>
+          </w:p>
+        </w:tc>
+        <w:tc>
+          <w:tcPr>
+            <w:tcW w:w="960" w:type="dxa"/>
+            <w:noWrap/>
+            <w:hideMark/>
+          </w:tcPr>
+          <w:p>
+            <w:r>
+              <w:t>675</w:t>
+            </w:r>
+          </w:p>
+        </w:tc>
+        <w:tc>
+          <w:tcPr>
+            <w:tcW w:w="1600" w:type="dxa"/>
+            <w:noWrap/>
+            <w:hideMark/>
+          </w:tcPr>
+          <w:p>
+            <w:r>
+              <w:t>6201</w:t>
+            </w:r>
+          </w:p>
+        </w:tc>
+      </w:tr>
+      <w:tr>
+        <w:trPr>
+          <w:trHeight w:val="300"/>
+        </w:trPr>
+        <w:tc>
+          <w:tcPr>
+            <w:tcW w:w="1420" w:type="dxa"/>
+            <w:noWrap/>
+            <w:hideMark/>
+          </w:tcPr>
+          <w:p>
+            <w:r>
+              <w:t>3</w:t>
+            </w:r>
+          </w:p>
+        </w:tc>
+        <w:tc>
+          <w:tcPr>
+            <w:tcW w:w="1340" w:type="dxa"/>
+            <w:noWrap/>
+            <w:hideMark/>
+          </w:tcPr>
+          <w:p>
+            <w:r>
+              <w:t>29</w:t>
+            </w:r>
+          </w:p>
+        </w:tc>
+        <w:tc>
+          <w:tcPr>
+            <w:tcW w:w="960" w:type="dxa"/>
+            <w:noWrap/>
+            <w:hideMark/>
+          </w:tcPr>
+          <w:p>
+            <w:r>
+              <w:t>54</w:t>
+            </w:r>
+          </w:p>
+        </w:tc>
+        <w:tc>
+          <w:tcPr>
+            <w:tcW w:w="960" w:type="dxa"/>
+            <w:noWrap/>
+            <w:hideMark/>
+          </w:tcPr>
+          <w:p>
+            <w:r>
+              <w:t>187</w:t>
+            </w:r>
+          </w:p>
+        </w:tc>
+        <w:tc>
+          <w:tcPr>
+            <w:tcW w:w="960" w:type="dxa"/>
+            <w:noWrap/>
+            <w:hideMark/>
+          </w:tcPr>
+          <w:p>
+            <w:r>
+              <w:t>840</w:t>
+            </w:r>
+          </w:p>
+        </w:tc>
+        <w:tc>
+          <w:tcPr>
+            <w:tcW w:w="960" w:type="dxa"/>
+            <w:noWrap/>
+            <w:hideMark/>
+          </w:tcPr>
+          <w:p>
+            <w:r>
+              <w:t>221</w:t>
+            </w:r>
+          </w:p>
+        </w:tc>
+        <w:tc>
+          <w:tcPr>
+            <w:tcW w:w="1600" w:type="dxa"/>
+            <w:noWrap/>
+            <w:hideMark/>
+          </w:tcPr>
+          <w:p>
+            <w:r>
+              <w:t>1331</w:t>
+            </w:r>
+          </w:p>
+        </w:tc>
+      </w:tr>
+      <w:tr>
+        <w:trPr>
+          <w:trHeight w:val="300"/>
+        </w:trPr>
+        <w:tc>
+          <w:tcPr>
+            <w:tcW w:w="1420" w:type="dxa"/>
+            <w:noWrap/>
+            <w:hideMark/>
+          </w:tcPr>
+          <w:p>
+            <w:r>
+              <w:t>4</w:t>
+            </w:r>
+          </w:p>
+        </w:tc>
+        <w:tc>
+          <w:tcPr>
+            <w:tcW w:w="1340" w:type="dxa"/>
+            <w:noWrap/>
+            <w:hideMark/>
+          </w:tcPr>
+          <w:p>
+            <w:r>
+              <w:t>6</w:t>
+            </w:r>
+          </w:p>
+        </w:tc>
+        <w:tc>
+          <w:tcPr>
+            <w:tcW w:w="960" w:type="dxa"/>
+            <w:noWrap/>
+            <w:hideMark/>
+          </w:tcPr>
+          <w:p>
+            <w:r>
+              <w:t>7</w:t>
+            </w:r>
+          </w:p>
+        </w:tc>
+        <w:tc>
+          <w:tcPr>
+            <w:tcW w:w="960" w:type="dxa"/>
+            <w:noWrap/>
+            <w:hideMark/>
+          </w:tcPr>
+          <w:p>
+            <w:r>
+              <w:t>6</w:t>
+            </w:r>
+          </w:p>
+        </w:tc>
+        <w:tc>
+          <w:tcPr>
+            <w:tcW w:w="960" w:type="dxa"/>
+            <w:noWrap/>
+            <w:hideMark/>
+          </w:tcPr>
+          <w:p>
+            <w:r>
+              <w:t>45</w:t>
+            </w:r>
+          </w:p>
+        </w:tc>
+        <w:tc>
+          <w:tcPr>
+            <w:tcW w:w="960" w:type="dxa"/>
+            <w:noWrap/>
+            <w:hideMark/>
+          </w:tcPr>
+          <w:p>
+            <w:r>
+              <w:t>144</w:t>
+            </w:r>
+          </w:p>
+        </w:tc>
+        <w:tc>
+          <w:tcPr>
+            <w:tcW w:w="1600" w:type="dxa"/>
+            <w:noWrap/>
+            <w:hideMark/>
+          </w:tcPr>
+          <w:p>
+            <w:r>
+              <w:t>208</w:t>
+            </w:r>
+          </w:p>
+        </w:tc>
+      </w:tr>
+      <w:tr>
+        <w:trPr>
+          <w:trHeight w:val="300"/>
+        </w:trPr>
+        <w:tc>
+          <w:tcPr>
+            <w:tcW w:w="1420" w:type="dxa"/>
+            <w:noWrap/>
+            <w:hideMark/>
+          </w:tcPr>
+          <w:p>
+            <w:r>
+              <w:t>Marg. (Gold)</w:t>
+            </w:r>
+          </w:p>
+        </w:tc>
+        <w:tc>
+          <w:tcPr>
+            <w:tcW w:w="1340" w:type="dxa"/>
+            <w:noWrap/>
+            <w:hideMark/>
+          </w:tcPr>
+          <w:p>
+            <w:r>
+              <w:t>985</w:t>
+            </w:r>
+          </w:p>
+        </w:tc>
+        <w:tc>
+          <w:tcPr>
+            <w:tcW w:w="960" w:type="dxa"/>
+            <w:noWrap/>
+            <w:hideMark/>
+          </w:tcPr>
+          <w:p>
+            <w:r>
+              <w:t>1557</w:t>
+            </w:r>
+          </w:p>
+        </w:tc>
+        <w:tc>
+          <w:tcPr>
+            <w:tcW w:w="960" w:type="dxa"/>
+            <w:noWrap/>
+            <w:hideMark/>
+          </w:tcPr>
+          <w:p>
+            <w:r>
+              <w:t>3518</w:t>
+            </w:r>
+          </w:p>
+        </w:tc>
+        <w:tc>
+          <w:tcPr>
+            <w:tcW w:w="960" w:type="dxa"/>
+            <w:noWrap/>
+            <w:hideMark/>
+          </w:tcPr>
+          <w:p>
+            <w:r>
+              <w:t>1782</w:t>
+            </w:r>
+          </w:p>
+        </w:tc>
+        <w:tc>
+          <w:tcPr>
+            <w:tcW w:w="960" w:type="dxa"/>
+            <w:noWrap/>
+            <w:hideMark/>
+          </w:tcPr>
+          <w:p>
+            <w:r>
+              <w:t>1056</w:t>
+            </w:r>
+          </w:p>
+        </w:tc>
+        <w:tc>
+          <w:tcPr>
+            <w:tcW w:w="1600" w:type="dxa"/>
+            <w:noWrap/>
+            <w:hideMark/>
+          </w:tcPr>
+          <w:p/>
+        </w:tc>
+      </w:tr>
+    </w:tbl>
+    <w:p>
+      <w:pPr>
+        <w:rPr>
+          <w:lang w:val="es-PE"/>
+        </w:rPr>
+      </w:pPr>
+    </w:p>
+    <w:tbl>
+      <w:tblPr>
+        <w:tblStyle w:val="TableGrid"/>
+        <w:tblW w:w="0" w:type="auto"/>
+        <w:tblLook w:val="04A0" w:firstRow="1" w:lastRow="0" w:firstColumn="1" w:lastColumn="0" w:noHBand="0" w:noVBand="1"/>
+      </w:tblPr>
+      <w:tblGrid>
+        <w:gridCol w:w="1160"/>
+        <w:gridCol w:w="1420"/>
+        <w:gridCol w:w="1340"/>
+        <w:gridCol w:w="996"/>
+        <w:gridCol w:w="960"/>
+      </w:tblGrid>
+      <w:tr>
+        <w:trPr>
+          <w:trHeight w:val="300"/>
+        </w:trPr>
+        <w:tc>
+          <w:tcPr>
+            <w:tcW w:w="1160" w:type="dxa"/>
+            <w:noWrap/>
+            <w:hideMark/>
+          </w:tcPr>
+          <w:p>
+            <w:pPr>
+              <w:rPr>
+                <w:b/>
+                <w:bCs/>
+              </w:rPr>
+            </w:pPr>
+            <w:r>
+              <w:rPr>
+                <w:b/>
+                <w:bCs/>
+              </w:rPr>
+              <w:t>-</w:t>
+            </w:r>
+          </w:p>
+        </w:tc>
+        <w:tc>
+          <w:tcPr>
+            <w:tcW w:w="1420" w:type="dxa"/>
+            <w:noWrap/>
+            <w:hideMark/>
+          </w:tcPr>
+          <w:p>
+            <w:pPr>
+              <w:rPr>
+                <w:b/>
+                <w:bCs/>
+              </w:rPr>
+            </w:pPr>
+            <w:r>
+              <w:rPr>
+                <w:b/>
+                <w:bCs/>
+              </w:rPr>
+              <w:t>Prec</w:t>
+            </w:r>
+            <w:r>
+              <w:rPr>
+                <w:b/>
+                <w:bCs/>
+              </w:rPr>
+              <w:t>ision</w:t>
+            </w:r>
+          </w:p>
+        </w:tc>
+        <w:tc>
+          <w:tcPr>
+            <w:tcW w:w="1340" w:type="dxa"/>
+            <w:noWrap/>
+            <w:hideMark/>
+          </w:tcPr>
+          <w:p>
+            <w:pPr>
+              <w:rPr>
+                <w:b/>
+                <w:bCs/>
+              </w:rPr>
+            </w:pPr>
+            <w:r>
+              <w:rPr>
+                <w:b/>
+                <w:bCs/>
+              </w:rPr>
+              <w:t>Recall</w:t>
+            </w:r>
+          </w:p>
+        </w:tc>
+        <w:tc>
+          <w:tcPr>
+            <w:tcW w:w="960" w:type="dxa"/>
+            <w:noWrap/>
+            <w:hideMark/>
+          </w:tcPr>
+          <w:p>
+            <w:pPr>
+              <w:rPr>
+                <w:b/>
+                <w:bCs/>
+              </w:rPr>
+            </w:pPr>
+            <w:r>
+              <w:rPr>
+                <w:b/>
+                <w:bCs/>
+              </w:rPr>
+              <w:t>Spec</w:t>
+            </w:r>
+          </w:p>
+        </w:tc>
+        <w:tc>
+          <w:tcPr>
+            <w:tcW w:w="960" w:type="dxa"/>
+            <w:noWrap/>
+            <w:hideMark/>
+          </w:tcPr>
+          <w:p>
+            <w:pPr>
+              <w:rPr>
+                <w:b/>
+                <w:bCs/>
+              </w:rPr>
+            </w:pPr>
+            <w:r>
+              <w:rPr>
+                <w:b/>
+                <w:bCs/>
+              </w:rPr>
+              <w:t>F1</w:t>
+            </w:r>
+          </w:p>
+        </w:tc>
+      </w:tr>
+      <w:tr>
+        <w:trPr>
+          <w:trHeight w:val="300"/>
+        </w:trPr>
+        <w:tc>
+          <w:tcPr>
+            <w:tcW w:w="1160" w:type="dxa"/>
+            <w:noWrap/>
+            <w:hideMark/>
+          </w:tcPr>
+          <w:p>
+            <w:r>
+              <w:t>0</w:t>
+            </w:r>
+          </w:p>
+        </w:tc>
+        <w:tc>
+          <w:tcPr>
+            <w:tcW w:w="1420" w:type="dxa"/>
+            <w:noWrap/>
+            <w:hideMark/>
+          </w:tcPr>
+          <w:p>
+            <w:r>
+              <w:t>0.73418</w:t>
+            </w:r>
+          </w:p>
+        </w:tc>
+        <w:tc>
+          <w:tcPr>
+            <w:tcW w:w="1340" w:type="dxa"/>
+            <w:noWrap/>
+            <w:hideMark/>
+          </w:tcPr>
+          <w:p>
+            <w:r>
+              <w:t>0.05888,</w:t>
+            </w:r>
+          </w:p>
+        </w:tc>
+        <w:tc>
+          <w:tcPr>
+            <w:tcW w:w="960" w:type="dxa"/>
+            <w:noWrap/>
+            <w:hideMark/>
+          </w:tcPr>
+          <w:p>
+            <w:r>
+              <w:t>0.99735,</w:t>
+            </w:r>
+          </w:p>
+        </w:tc>
+        <w:tc>
+          <w:tcPr>
+            <w:tcW w:w="960" w:type="dxa"/>
+            <w:noWrap/>
+            <w:hideMark/>
+          </w:tcPr>
+          <w:p>
+            <w:r>
+              <w:t>0.10902</w:t>
+            </w:r>
+          </w:p>
+        </w:tc>
+      </w:tr>
+      <w:tr>
+        <w:trPr>
+          <w:trHeight w:val="300"/>
+        </w:trPr>
+        <w:tc>
+          <w:tcPr>
+            <w:tcW w:w="1160" w:type="dxa"/>
+            <w:noWrap/>
+            <w:hideMark/>
+          </w:tcPr>
+          <w:p>
+            <w:r>
+              <w:t>1</w:t>
+            </w:r>
+          </w:p>
+        </w:tc>
+        <w:tc>
+          <w:tcPr>
+            <w:tcW w:w="1420" w:type="dxa"/>
+            <w:noWrap/>
+            <w:hideMark/>
+          </w:tcPr>
+          <w:p>
+            <w:r>
+              <w:t>0.59592</w:t>
+            </w:r>
+          </w:p>
+        </w:tc>
+        <w:tc>
+          <w:tcPr>
+            <w:tcW w:w="1340" w:type="dxa"/>
+            <w:noWrap/>
+            <w:hideMark/>
+          </w:tcPr>
+          <w:p>
+            <w:r>
+              <w:t>0.41297,</w:t>
+            </w:r>
+          </w:p>
+        </w:tc>
+        <w:tc>
+          <w:tcPr>
+            <w:tcW w:w="960" w:type="dxa"/>
+            <w:noWrap/>
+            <w:hideMark/>
+          </w:tcPr>
+          <w:p>
+            <w:r>
+              <w:t>0.94061,</w:t>
+            </w:r>
+          </w:p>
+        </w:tc>
+        <w:tc>
+          <w:tcPr>
+            <w:tcW w:w="960" w:type="dxa"/>
+            <w:noWrap/>
+            <w:hideMark/>
+          </w:tcPr>
+          <w:p>
+            <w:r>
+              <w:t>0.48786</w:t>
+            </w:r>
+          </w:p>
+        </w:tc>
+      </w:tr>
+      <w:tr>
+        <w:trPr>
+          <w:trHeight w:val="300"/>
+        </w:trPr>
+        <w:tc>
+          <w:tcPr>
+            <w:tcW w:w="1160" w:type="dxa"/>
+            <w:noWrap/>
+            <w:hideMark/>
+          </w:tcPr>
+          <w:p>
+            <w:r>
+              <w:t>2</w:t>
+            </w:r>
+          </w:p>
+        </w:tc>
+        <w:tc>
+          <w:tcPr>
+            <w:tcW w:w="1420" w:type="dxa"/>
+            <w:noWrap/>
+            <w:hideMark/>
+          </w:tcPr>
+          <w:p>
+            <w:r>
+              <w:t>0.50927</w:t>
+            </w:r>
+          </w:p>
+        </w:tc>
+        <w:tc>
+          <w:tcPr>
+            <w:tcW w:w="1340" w:type="dxa"/>
+            <w:noWrap/>
+            <w:hideMark/>
+          </w:tcPr>
+          <w:p>
+            <w:r>
+              <w:t>0.89767,</w:t>
+            </w:r>
+          </w:p>
+        </w:tc>
+        <w:tc>
+          <w:tcPr>
+            <w:tcW w:w="960" w:type="dxa"/>
+            <w:noWrap/>
+            <w:hideMark/>
+          </w:tcPr>
+          <w:p>
+            <w:r>
+              <w:t>0.43439,</w:t>
+            </w:r>
+          </w:p>
+        </w:tc>
+        <w:tc>
+          <w:tcPr>
+            <w:tcW w:w="960" w:type="dxa"/>
+            <w:noWrap/>
+            <w:hideMark/>
+          </w:tcPr>
+          <w:p>
+            <w:r>
+              <w:t>0.64986</w:t>
+            </w:r>
+          </w:p>
+        </w:tc>
+      </w:tr>
+      <w:tr>
+        <w:trPr>
+          <w:trHeight w:val="300"/>
+        </w:trPr>
+        <w:tc>
+          <w:tcPr>
+            <w:tcW w:w="1160" w:type="dxa"/>
+            <w:noWrap/>
+            <w:hideMark/>
+          </w:tcPr>
+          <w:p>
+            <w:r>
+              <w:t>3</w:t>
+            </w:r>
+          </w:p>
+        </w:tc>
+        <w:tc>
+          <w:tcPr>
+            <w:tcW w:w="1420" w:type="dxa"/>
+            <w:noWrap/>
+            <w:hideMark/>
+          </w:tcPr>
+          <w:p>
+            <w:r>
+              <w:t>0.6311</w:t>
+            </w:r>
+          </w:p>
+        </w:tc>
+        <w:tc>
+          <w:tcPr>
+            <w:tcW w:w="1340" w:type="dxa"/>
+            <w:noWrap/>
+            <w:hideMark/>
+          </w:tcPr>
+          <w:p>
+            <w:r>
+              <w:t>0.47138,</w:t>
+            </w:r>
+          </w:p>
+        </w:tc>
+        <w:tc>
+          <w:tcPr>
+            <w:tcW w:w="960" w:type="dxa"/>
+            <w:noWrap/>
+            <w:hideMark/>
+          </w:tcPr>
+          <w:p>
+            <w:r>
+              <w:t>0.931,</w:t>
+            </w:r>
+          </w:p>
+        </w:tc>
+        <w:tc>
+          <w:tcPr>
+            <w:tcW w:w="960" w:type="dxa"/>
+            <w:noWrap/>
+            <w:hideMark/>
+          </w:tcPr>
+          <w:p>
+            <w:r>
+              <w:t>0.53967</w:t>
+            </w:r>
+          </w:p>
+        </w:tc>
+      </w:tr>
+      <w:tr>
+        <w:trPr>
+          <w:trHeight w:val="300"/>
+        </w:trPr>
+        <w:tc>
+          <w:tcPr>
+            <w:tcW w:w="1160" w:type="dxa"/>
+            <w:noWrap/>
+            <w:hideMark/>
+          </w:tcPr>
+          <w:p>
+            <w:r>
+              <w:t>4</w:t>
+            </w:r>
+          </w:p>
+        </w:tc>
+        <w:tc>
+          <w:tcPr>
+            <w:tcW w:w="1420" w:type="dxa"/>
+            <w:noWrap/>
+            <w:hideMark/>
+          </w:tcPr>
+          <w:p>
+            <w:r>
+              <w:t>0.69231</w:t>
+            </w:r>
+          </w:p>
+        </w:tc>
+        <w:tc>
+          <w:tcPr>
+            <w:tcW w:w="1340" w:type="dxa"/>
+            <w:noWrap/>
+            <w:hideMark/>
+          </w:tcPr>
+          <w:p>
+            <w:r>
+              <w:t>0.13636,</w:t>
+            </w:r>
+          </w:p>
+        </w:tc>
+        <w:tc>
+          <w:tcPr>
+            <w:tcW w:w="960" w:type="dxa"/>
+            <w:noWrap/>
+            <w:hideMark/>
+          </w:tcPr>
+          <w:p>
+            <w:r>
+              <w:t>0.99184,</w:t>
+            </w:r>
+          </w:p>
+        </w:tc>
+        <w:tc>
+          <w:tcPr>
+            <w:tcW w:w="960" w:type="dxa"/>
+            <w:noWrap/>
+            <w:hideMark/>
+          </w:tcPr>
+          <w:p>
+            <w:r>
+              <w:t>0.22785</w:t>
+            </w:r>
+          </w:p>
+        </w:tc>
+      </w:tr>
+    </w:tbl>
+    <w:p>
+      <w:pPr>
+        <w:rPr>
+          <w:lang w:val="es-PE"/>
+        </w:rPr>
+      </w:pPr>
+    </w:p>
+    <w:p>
+      <w:pPr>
+        <w:pStyle w:val="Heading3"/>
+        <w:rPr>
+          <w:lang w:val="es-PE"/>
+        </w:rPr>
+      </w:pPr>
+      <w:r>
+        <w:rPr>
+          <w:lang w:val="es-PE"/>
+        </w:rPr>
+        <w:t>Matriz de confusión para las sentencias</w:t>
+      </w:r>
+    </w:p>
+    <w:p>
+      <w:pPr>
+        <w:rPr>
+          <w:lang w:val="es-PE"/>
+        </w:rPr>
+      </w:pPr>
+    </w:p>
+    <w:tbl>
+      <w:tblPr>
+        <w:tblStyle w:val="TableGrid"/>
+        <w:tblW w:w="0" w:type="auto"/>
+        <w:tblLook w:val="04A0" w:firstRow="1" w:lastRow="0" w:firstColumn="1" w:lastColumn="0" w:noHBand="0" w:noVBand="1"/>
+      </w:tblPr>
+      <w:tblGrid>
+        <w:gridCol w:w="1420"/>
+        <w:gridCol w:w="1420"/>
+        <w:gridCol w:w="1340"/>
+        <w:gridCol w:w="960"/>
+        <w:gridCol w:w="960"/>
+        <w:gridCol w:w="960"/>
+        <w:gridCol w:w="1600"/>
+      </w:tblGrid>
+      <w:tr>
+        <w:trPr>
+          <w:trHeight w:val="300"/>
+        </w:trPr>
+        <w:tc>
+          <w:tcPr>
+            <w:tcW w:w="1420" w:type="dxa"/>
+            <w:noWrap/>
+            <w:hideMark/>
+          </w:tcPr>
+          <w:p>
+            <w:pPr>
+              <w:rPr>
+                <w:b/>
+                <w:bCs/>
+              </w:rPr>
+            </w:pPr>
+            <w:r>
+              <w:rPr>
+                <w:b/>
+                <w:bCs/>
+              </w:rPr>
+              <w:lastRenderedPageBreak/>
+              <w:t>Guess/Gold</w:t>
+            </w:r>
+          </w:p>
+        </w:tc>
+        <w:tc>
+          <w:tcPr>
+            <w:tcW w:w="1420" w:type="dxa"/>
+            <w:noWrap/>
+            <w:hideMark/>
+          </w:tcPr>
+          <w:p>
+            <w:pPr>
+              <w:rPr>
+                <w:b/>
+                <w:bCs/>
+              </w:rPr>
+            </w:pPr>
+            <w:r>
+              <w:rPr>
+                <w:b/>
+                <w:bCs/>
+              </w:rPr>
+              <w:t>0</w:t>
+            </w:r>
+          </w:p>
+        </w:tc>
+        <w:tc>
+          <w:tcPr>
+            <w:tcW w:w="1340" w:type="dxa"/>
+            <w:noWrap/>
+            <w:hideMark/>
+          </w:tcPr>
+          <w:p>
+            <w:pPr>
+              <w:rPr>
+                <w:b/>
+                <w:bCs/>
+              </w:rPr>
+            </w:pPr>
+            <w:r>
+              <w:rPr>
+                <w:b/>
+                <w:bCs/>
+              </w:rPr>
+              <w:t>1</w:t>
+            </w:r>
+          </w:p>
+        </w:tc>
+        <w:tc>
+          <w:tcPr>
+            <w:tcW w:w="960" w:type="dxa"/>
+            <w:noWrap/>
+            <w:hideMark/>
+          </w:tcPr>
+          <w:p>
+            <w:pPr>
+              <w:rPr>
+                <w:b/>
+                <w:bCs/>
+              </w:rPr>
+            </w:pPr>
+            <w:r>
+              <w:rPr>
+                <w:b/>
+                <w:bCs/>
+              </w:rPr>
+              <w:t>2</w:t>
+            </w:r>
+          </w:p>
+        </w:tc>
+        <w:tc>
+          <w:tcPr>
+            <w:tcW w:w="960" w:type="dxa"/>
+            <w:noWrap/>
+            <w:hideMark/>
+          </w:tcPr>
+          <w:p>
+            <w:pPr>
+              <w:rPr>
+                <w:b/>
+                <w:bCs/>
+              </w:rPr>
+            </w:pPr>
+            <w:r>
+              <w:rPr>
+                <w:b/>
+                <w:bCs/>
+              </w:rPr>
+              <w:t>3</w:t>
+            </w:r>
+          </w:p>
+        </w:tc>
+        <w:tc>
+          <w:tcPr>
+            <w:tcW w:w="960" w:type="dxa"/>
+            <w:noWrap/>
+            <w:hideMark/>
+          </w:tcPr>
+          <w:p>
+            <w:pPr>
+              <w:rPr>
+                <w:b/>
+                <w:bCs/>
+              </w:rPr>
+            </w:pPr>
+            <w:r>
+              <w:rPr>
+                <w:b/>
+                <w:bCs/>
+              </w:rPr>
+              <w:t>4</w:t>
+            </w:r>
+          </w:p>
+        </w:tc>
+        <w:tc>
+          <w:tcPr>
+            <w:tcW w:w="1600" w:type="dxa"/>
+            <w:noWrap/>
+            <w:hideMark/>
+          </w:tcPr>
+          <w:p>
+            <w:pPr>
+              <w:rPr>
+                <w:b/>
+                <w:bCs/>
+              </w:rPr>
+            </w:pPr>
+            <w:r>
+              <w:rPr>
+                <w:b/>
+                <w:bCs/>
+              </w:rPr>
+              <w:t>Marg. (Guess)</w:t>
+            </w:r>
+          </w:p>
+        </w:tc>
+      </w:tr>
+      <w:tr>
+        <w:trPr>
+          <w:trHeight w:val="300"/>
+        </w:trPr>
+        <w:tc>
+          <w:tcPr>
+            <w:tcW w:w="1420" w:type="dxa"/>
+            <w:noWrap/>
+            <w:hideMark/>
+          </w:tcPr>
+          <w:p>
+            <w:r>
+              <w:t>0</w:t>
+            </w:r>
+          </w:p>
+        </w:tc>
+        <w:tc>
+          <w:tcPr>
+            <w:tcW w:w="1420" w:type="dxa"/>
+            <w:noWrap/>
+            <w:hideMark/>
+          </w:tcPr>
+          <w:p>
+            <w:r>
+              <w:t>11</w:t>
+            </w:r>
+          </w:p>
+        </w:tc>
+        <w:tc>
+          <w:tcPr>
+            <w:tcW w:w="1340" w:type="dxa"/>
+            <w:noWrap/>
+            <w:hideMark/>
+          </w:tcPr>
+          <w:p>
+            <w:r>
+              <w:t>2</w:t>
+            </w:r>
+          </w:p>
+        </w:tc>
+        <w:tc>
+          <w:tcPr>
+            <w:tcW w:w="960" w:type="dxa"/>
+            <w:noWrap/>
+            <w:hideMark/>
+          </w:tcPr>
+          <w:p>
+            <w:r>
+              <w:t>1</w:t>
+            </w:r>
+          </w:p>
+        </w:tc>
+        <w:tc>
+          <w:tcPr>
+            <w:tcW w:w="960" w:type="dxa"/>
+            <w:noWrap/>
+            <w:hideMark/>
+          </w:tcPr>
+          <w:p>
+            <w:r>
+              <w:t>0</w:t>
+            </w:r>
+          </w:p>
+        </w:tc>
+        <w:tc>
+          <w:tcPr>
+            <w:tcW w:w="960" w:type="dxa"/>
+            <w:noWrap/>
+            <w:hideMark/>
+          </w:tcPr>
+          <w:p>
+            <w:r>
+              <w:t>0</w:t>
+            </w:r>
+          </w:p>
+        </w:tc>
+        <w:tc>
+          <w:tcPr>
+            <w:tcW w:w="1600" w:type="dxa"/>
+            <w:noWrap/>
+            <w:hideMark/>
+          </w:tcPr>
+          <w:p>
+            <w:r>
+              <w:t>14</w:t>
+            </w:r>
+          </w:p>
+        </w:tc>
+      </w:tr>
+      <w:tr>
+        <w:trPr>
+          <w:trHeight w:val="300"/>
+        </w:trPr>
+        <w:tc>
+          <w:tcPr>
+            <w:tcW w:w="1420" w:type="dxa"/>
+            <w:noWrap/>
+            <w:hideMark/>
+          </w:tcPr>
+          <w:p>
+            <w:r>
+              <w:t>1</w:t>
+            </w:r>
+          </w:p>
+        </w:tc>
+        <w:tc>
+          <w:tcPr>
+            <w:tcW w:w="1420" w:type="dxa"/>
+            <w:noWrap/>
+            <w:hideMark/>
+          </w:tcPr>
+          <w:p>
+            <w:r>
+              <w:t>36</w:t>
+            </w:r>
+          </w:p>
+        </w:tc>
+        <w:tc>
+          <w:tcPr>
+            <w:tcW w:w="1340" w:type="dxa"/>
+            <w:noWrap/>
+            <w:hideMark/>
+          </w:tcPr>
+          <w:p>
+            <w:r>
+              <w:t>42</w:t>
+            </w:r>
+          </w:p>
+        </w:tc>
+        <w:tc>
+          <w:tcPr>
+            <w:tcW w:w="960" w:type="dxa"/>
+            <w:noWrap/>
+            <w:hideMark/>
+          </w:tcPr>
+          <w:p>
+            <w:r>
+              <w:t>19</w:t>
+            </w:r>
+          </w:p>
+        </w:tc>
+        <w:tc>
+          <w:tcPr>
+            <w:tcW w:w="960" w:type="dxa"/>
+            <w:noWrap/>
+            <w:hideMark/>
+          </w:tcPr>
+          <w:p>
+            <w:r>
+              <w:t>4</w:t>
+            </w:r>
+          </w:p>
+        </w:tc>
+        <w:tc>
+          <w:tcPr>
+            <w:tcW w:w="960" w:type="dxa"/>
+            <w:noWrap/>
+            <w:hideMark/>
+          </w:tcPr>
+          <w:p>
+            <w:r>
+              <w:t>0</w:t>
+            </w:r>
+          </w:p>
+        </w:tc>
+        <w:tc>
+          <w:tcPr>
+            <w:tcW w:w="1600" w:type="dxa"/>
+            <w:noWrap/>
+            <w:hideMark/>
+          </w:tcPr>
+          <w:p>
+            <w:r>
+              <w:t>101</w:t>
+            </w:r>
+          </w:p>
+        </w:tc>
+      </w:tr>
+      <w:tr>
+        <w:trPr>
+          <w:trHeight w:val="300"/>
+        </w:trPr>
+        <w:tc>
+          <w:tcPr>
+            <w:tcW w:w="1420" w:type="dxa"/>
+            <w:noWrap/>
+            <w:hideMark/>
+          </w:tcPr>
+          <w:p>
+            <w:r>
+              <w:t>2</w:t>
+            </w:r>
+          </w:p>
+        </w:tc>
+        <w:tc>
+          <w:tcPr>
+            <w:tcW w:w="1420" w:type="dxa"/>
+            <w:noWrap/>
+            <w:hideMark/>
+          </w:tcPr>
+          <w:p>
+            <w:r>
+              <w:t>0</w:t>
+            </w:r>
+          </w:p>
+        </w:tc>
+        <w:tc>
+          <w:tcPr>
+            <w:tcW w:w="1340" w:type="dxa"/>
+            <w:noWrap/>
+            <w:hideMark/>
+          </w:tcPr>
+          <w:p>
+            <w:r>
+              <w:t>3</w:t>
+            </w:r>
+          </w:p>
+        </w:tc>
+        <w:tc>
+          <w:tcPr>
+            <w:tcW w:w="960" w:type="dxa"/>
+            <w:noWrap/>
+            <w:hideMark/>
+          </w:tcPr>
+          <w:p>
+            <w:r>
+              <w:t>19</w:t>
+            </w:r>
+          </w:p>
+        </w:tc>
+        <w:tc>
+          <w:tcPr>
+            <w:tcW w:w="960" w:type="dxa"/>
+            <w:noWrap/>
+            <w:hideMark/>
+          </w:tcPr>
+          <w:p>
+            <w:r>
+              <w:t>1</w:t>
+            </w:r>
+          </w:p>
+        </w:tc>
+        <w:tc>
+          <w:tcPr>
+            <w:tcW w:w="960" w:type="dxa"/>
+            <w:noWrap/>
+            <w:hideMark/>
+          </w:tcPr>
+          <w:p>
+            <w:r>
+              <w:t>0</w:t>
+            </w:r>
+          </w:p>
+        </w:tc>
+        <w:tc>
+          <w:tcPr>
+            <w:tcW w:w="1600" w:type="dxa"/>
+            <w:noWrap/>
+            <w:hideMark/>
+          </w:tcPr>
+          <w:p>
+            <w:r>
+              <w:t>23</w:t>
+            </w:r>
+          </w:p>
+        </w:tc>
+      </w:tr>
+      <w:tr>
+        <w:trPr>
+          <w:trHeight w:val="300"/>
+        </w:trPr>
+        <w:tc>
+          <w:tcPr>
+            <w:tcW w:w="1420" w:type="dxa"/>
+            <w:noWrap/>
+            <w:hideMark/>
+          </w:tcPr>
+          <w:p>
+            <w:r>
+              <w:t>3</w:t>
+            </w:r>
+          </w:p>
+        </w:tc>
+        <w:tc>
+          <w:tcPr>
+            <w:tcW w:w="1420" w:type="dxa"/>
+            <w:noWrap/>
+            <w:hideMark/>
+          </w:tcPr>
+          <w:p>
+            <w:r>
+              <w:t>3</w:t>
+            </w:r>
+          </w:p>
+        </w:tc>
+        <w:tc>
+          <w:tcPr>
+            <w:tcW w:w="1340" w:type="dxa"/>
+            <w:noWrap/>
+            <w:hideMark/>
+          </w:tcPr>
+          <w:p>
+            <w:r>
+              <w:t>3</w:t>
+            </w:r>
+          </w:p>
+        </w:tc>
+        <w:tc>
+          <w:tcPr>
+            <w:tcW w:w="960" w:type="dxa"/>
+            <w:noWrap/>
+            <w:hideMark/>
+          </w:tcPr>
+          <w:p>
+            <w:r>
+              <w:t>11</w:t>
+            </w:r>
+          </w:p>
+        </w:tc>
+        <w:tc>
+          <w:tcPr>
+            <w:tcW w:w="960" w:type="dxa"/>
+            <w:noWrap/>
+            <w:hideMark/>
+          </w:tcPr>
+          <w:p>
+            <w:r>
+              <w:t>42</w:t>
+            </w:r>
+          </w:p>
+        </w:tc>
+        <w:tc>
+          <w:tcPr>
+            <w:tcW w:w="960" w:type="dxa"/>
+            <w:noWrap/>
+            <w:hideMark/>
+          </w:tcPr>
+          <w:p>
+            <w:r>
+              <w:t>23</w:t>
+            </w:r>
+          </w:p>
+        </w:tc>
+        <w:tc>
+          <w:tcPr>
+            <w:tcW w:w="1600" w:type="dxa"/>
+            <w:noWrap/>
+            <w:hideMark/>
+          </w:tcPr>
+          <w:p>
+            <w:r>
+              <w:t>82</w:t>
+            </w:r>
+          </w:p>
+        </w:tc>
+      </w:tr>
+      <w:tr>
+        <w:trPr>
+          <w:trHeight w:val="300"/>
+        </w:trPr>
+        <w:tc>
+          <w:tcPr>
+            <w:tcW w:w="1420" w:type="dxa"/>
+            <w:noWrap/>
+            <w:hideMark/>
+          </w:tcPr>
+          <w:p>
+            <w:r>
+              <w:t>4</w:t>
+            </w:r>
+          </w:p>
+        </w:tc>
+        <w:tc>
+          <w:tcPr>
+            <w:tcW w:w="1420" w:type="dxa"/>
+            <w:noWrap/>
+            <w:hideMark/>
+          </w:tcPr>
+          <w:p>
+            <w:r>
+              <w:t>0</w:t>
+            </w:r>
+          </w:p>
+        </w:tc>
+        <w:tc>
+          <w:tcPr>
+            <w:tcW w:w="1340" w:type="dxa"/>
+            <w:noWrap/>
+            <w:hideMark/>
+          </w:tcPr>
+          <w:p>
+            <w:r>
+              <w:t>0</w:t>
+            </w:r>
+          </w:p>
+        </w:tc>
+        <w:tc>
+          <w:tcPr>
+            <w:tcW w:w="960" w:type="dxa"/>
+            <w:noWrap/>
+            <w:hideMark/>
+          </w:tcPr>
+          <w:p>
+            <w:r>
+              <w:t>0</w:t>
+            </w:r>
+          </w:p>
+        </w:tc>
+        <w:tc>
+          <w:tcPr>
+            <w:tcW w:w="960" w:type="dxa"/>
+            <w:noWrap/>
+            <w:hideMark/>
+          </w:tcPr>
+          <w:p>
+            <w:r>
+              <w:t>3</w:t>
+            </w:r>
+          </w:p>
+        </w:tc>
+        <w:tc>
+          <w:tcPr>
+            <w:tcW w:w="960" w:type="dxa"/>
+            <w:noWrap/>
+            <w:hideMark/>
+          </w:tcPr>
+          <w:p>
+            <w:r>
+              <w:t>27</w:t>
+            </w:r>
+          </w:p>
+        </w:tc>
+        <w:tc>
+          <w:tcPr>
+            <w:tcW w:w="1600" w:type="dxa"/>
+            <w:noWrap/>
+            <w:hideMark/>
+          </w:tcPr>
+          <w:p>
+            <w:r>
+              <w:t>30</w:t>
+            </w:r>
+          </w:p>
+        </w:tc>
+      </w:tr>
+      <w:tr>
+        <w:trPr>
+          <w:trHeight w:val="300"/>
+        </w:trPr>
+        <w:tc>
+          <w:tcPr>
+            <w:tcW w:w="1420" w:type="dxa"/>
+            <w:noWrap/>
+            <w:hideMark/>
+          </w:tcPr>
+          <w:p>
+            <w:r>
+              <w:t>Marg.(Gold)</w:t>
+            </w:r>
+          </w:p>
+        </w:tc>
+        <w:tc>
+          <w:tcPr>
+            <w:tcW w:w="1420" w:type="dxa"/>
+            <w:noWrap/>
+            <w:hideMark/>
+          </w:tcPr>
+          <w:p>
+            <w:r>
+              <w:t>50</w:t>
+            </w:r>
+          </w:p>
+        </w:tc>
+        <w:tc>
+          <w:tcPr>
+            <w:tcW w:w="1340" w:type="dxa"/>
+            <w:noWrap/>
+            <w:hideMark/>
+          </w:tcPr>
+          <w:p>
+            <w:r>
+              <w:t>50</w:t>
+            </w:r>
+          </w:p>
+        </w:tc>
+        <w:tc>
+          <w:tcPr>
+            <w:tcW w:w="960" w:type="dxa"/>
+            <w:noWrap/>
+            <w:hideMark/>
+          </w:tcPr>
+          <w:p>
+            <w:r>
+              <w:t>50</w:t>
+            </w:r>
+          </w:p>
+        </w:tc>
+        <w:tc>
+          <w:tcPr>
+            <w:tcW w:w="960" w:type="dxa"/>
+            <w:noWrap/>
+            <w:hideMark/>
+          </w:tcPr>
+          <w:p>
+            <w:r>
+              <w:t>50</w:t>
+            </w:r>
+          </w:p>
+        </w:tc>
+        <w:tc>
+          <w:tcPr>
+            <w:tcW w:w="960" w:type="dxa"/>
+            <w:noWrap/>
+            <w:hideMark/>
+          </w:tcPr>
+          <w:p>
+            <w:r>
+              <w:t>50</w:t>
+            </w:r>
+          </w:p>
+        </w:tc>
+        <w:tc>
+          <w:tcPr>
+            <w:tcW w:w="1600" w:type="dxa"/>
+            <w:noWrap/>
+            <w:hideMark/>
+          </w:tcPr>
+          <w:p/>
+        </w:tc>
+      </w:tr>
+    </w:tbl>
+    <w:p>
+      <w:pPr>
+        <w:rPr>
+          <w:lang w:val="es-PE"/>
+        </w:rPr>
+      </w:pPr>
+    </w:p>
+    <w:p>
+      <w:pPr>
+        <w:rPr>
+          <w:lang w:val="es-PE"/>
+        </w:rPr>
+      </w:pPr>
+      <w:bookmarkStart w:id="1" w:name="_GoBack"/>
+      <w:bookmarkEnd w:id="1"/>
+    </w:p>
+    <w:p>
+      <w:r>
+        <w:rPr>
+          <w:noProof/>
+          <w:lang w:val="es-PE" w:eastAsia="es-PE"/>
+        </w:rPr>
+        <w:drawing>
+          <wp:inline distT="0" distB="0" distL="0" distR="0" wp14:anchorId="1B0ACC72" wp14:editId="0851F168">
+            <wp:extent cx="2743200" cy="2178657"/>
+            <wp:effectExtent l="0" t="0" r="0" b="12700"/>
+            <wp:docPr id="14" name="Chart 14"/>
+            <wp:cNvGraphicFramePr/>
+            <a:graphic xmlns:a="http://schemas.openxmlformats.org/drawingml/2006/main">
+              <a:graphicData uri="http://schemas.openxmlformats.org/drawingml/2006/chart">
+                <c:chart xmlns:c="http://schemas.openxmlformats.org/drawingml/2006/chart" xmlns:r="http://schemas.openxmlformats.org/officeDocument/2006/relationships" r:id="rId19"/>
+              </a:graphicData>
+            </a:graphic>
+          </wp:inline>
+        </w:drawing>
+      </w:r>
+    </w:p>
+    <w:p/>
+    <w:p>
+      <w:pPr>
+        <w:pStyle w:val="Heading1"/>
+        <w:spacing w:line="276" w:lineRule="auto"/>
+      </w:pPr>
+      <w:r>
         <w:t>Referencias</w:t>
       </w:r>
       <w:r>
@@ -6585,20 +9147,7 @@
           <w:szCs w:val="20"/>
           <w:shd w:val="clear" w:color="auto" w:fill="FFFFFF"/>
         </w:rPr>
-        <w:t xml:space="preserve">Proceedings of the 35th annual meeting of the association for computational </w:t>
-      </w:r>
-      <w:r>
-        <w:rPr>
-          <w:rFonts w:ascii="Arial" w:hAnsi="Arial" w:cs="Arial"/>
-          <w:i/>
-          <w:iCs/>
-          <w:color w:val="222222"/>
-          <w:sz w:val="20"/>
-          <w:szCs w:val="20"/>
-          <w:shd w:val="clear" w:color="auto" w:fill="FFFFFF"/>
-        </w:rPr>
-        <w:lastRenderedPageBreak/>
-        <w:t xml:space="preserve">linguistics and eighth conference of the </w:t>
+        <w:t xml:space="preserve">Proceedings of the 35th annual meeting of the association for computational linguistics and eighth conference of the </w:t>
       </w:r>
       <w:proofErr w:type="spellStart"/>
       <w:r>
@@ -6656,6 +9205,7 @@
           <w:szCs w:val="20"/>
           <w:shd w:val="clear" w:color="auto" w:fill="FFFFFF"/>
         </w:rPr>
+        <w:lastRenderedPageBreak/>
         <w:t>[</w:t>
       </w:r>
       <w:proofErr w:type="spellStart"/>
@@ -8006,7 +10556,6 @@
     <w:next w:val="Normal"/>
     <w:link w:val="Heading3Char"/>
     <w:uiPriority w:val="9"/>
-    <w:semiHidden/>
     <w:unhideWhenUsed/>
     <w:qFormat/>
     <w:rsid w:val="00DA77C2"/>
@@ -8159,7 +10708,6 @@
   <w:style w:type="character" w:default="1" w:styleId="DefaultParagraphFont">
     <w:name w:val="Default Paragraph Font"/>
     <w:uiPriority w:val="1"/>
-    <w:semiHidden/>
     <w:unhideWhenUsed/>
   </w:style>
   <w:style w:type="table" w:default="1" w:styleId="TableNormal">
@@ -8271,7 +10819,6 @@
     <w:basedOn w:val="DefaultParagraphFont"/>
     <w:link w:val="Heading3"/>
     <w:uiPriority w:val="9"/>
-    <w:semiHidden/>
     <w:rsid w:val="00DA77C2"/>
     <w:rPr>
       <w:rFonts w:asciiTheme="majorHAnsi" w:eastAsiaTheme="majorEastAsia" w:hAnsiTheme="majorHAnsi" w:cstheme="majorBidi"/>
@@ -8625,6 +11172,25 @@
       <w:sz w:val="18"/>
       <w:szCs w:val="18"/>
     </w:rPr>
+  </w:style>
+  <w:style w:type="table" w:styleId="TableGrid">
+    <w:name w:val="Table Grid"/>
+    <w:basedOn w:val="TableNormal"/>
+    <w:uiPriority w:val="39"/>
+    <w:rsid w:val="003330C3"/>
+    <w:pPr>
+      <w:spacing w:after="0" w:line="240" w:lineRule="auto"/>
+    </w:pPr>
+    <w:tblPr>
+      <w:tblBorders>
+        <w:top w:val="single" w:sz="4" w:space="0" w:color="auto"/>
+        <w:left w:val="single" w:sz="4" w:space="0" w:color="auto"/>
+        <w:bottom w:val="single" w:sz="4" w:space="0" w:color="auto"/>
+        <w:right w:val="single" w:sz="4" w:space="0" w:color="auto"/>
+        <w:insideH w:val="single" w:sz="4" w:space="0" w:color="auto"/>
+        <w:insideV w:val="single" w:sz="4" w:space="0" w:color="auto"/>
+      </w:tblBorders>
+    </w:tblPr>
   </w:style>
 </w:styles>
 </file>
@@ -9006,571 +11572,6 @@
 </file>
 
 <file path=word/charts/chart2.xml><?xml version="1.0" encoding="utf-8"?>
-<c:chartSpace xmlns:c="http://schemas.openxmlformats.org/drawingml/2006/chart" xmlns:a="http://schemas.openxmlformats.org/drawingml/2006/main" xmlns:r="http://schemas.openxmlformats.org/officeDocument/2006/relationships" xmlns:c16r2="http://schemas.microsoft.com/office/drawing/2015/06/chart">
-  <c:date1904 val="0"/>
-  <c:lang val="en-US"/>
-  <c:roundedCorners val="0"/>
-  <mc:AlternateContent xmlns:mc="http://schemas.openxmlformats.org/markup-compatibility/2006">
-    <mc:Choice xmlns:c14="http://schemas.microsoft.com/office/drawing/2007/8/2/chart" Requires="c14">
-      <c14:style val="102"/>
-    </mc:Choice>
-    <mc:Fallback>
-      <c:style val="2"/>
-    </mc:Fallback>
-  </mc:AlternateContent>
-  <c:chart>
-    <c:title>
-      <c:tx>
-        <c:rich>
-          <a:bodyPr rot="0" spcFirstLastPara="1" vertOverflow="ellipsis" vert="horz" wrap="square" anchor="ctr" anchorCtr="1"/>
-          <a:lstStyle/>
-          <a:p>
-            <a:pPr>
-              <a:defRPr sz="1400" b="0" i="0" u="none" strike="noStrike" kern="1200" spc="0" baseline="0">
-                <a:solidFill>
-                  <a:schemeClr val="tx1">
-                    <a:lumMod val="65000"/>
-                    <a:lumOff val="35000"/>
-                  </a:schemeClr>
-                </a:solidFill>
-                <a:latin typeface="+mn-lt"/>
-                <a:ea typeface="+mn-ea"/>
-                <a:cs typeface="+mn-cs"/>
-              </a:defRPr>
-            </a:pPr>
-            <a:r>
-              <a:rPr lang="en-US"/>
-              <a:t>Experimento 1</a:t>
-            </a:r>
-          </a:p>
-        </c:rich>
-      </c:tx>
-      <c:overlay val="0"/>
-      <c:spPr>
-        <a:noFill/>
-        <a:ln>
-          <a:noFill/>
-        </a:ln>
-        <a:effectLst/>
-      </c:spPr>
-      <c:txPr>
-        <a:bodyPr rot="0" spcFirstLastPara="1" vertOverflow="ellipsis" vert="horz" wrap="square" anchor="ctr" anchorCtr="1"/>
-        <a:lstStyle/>
-        <a:p>
-          <a:pPr>
-            <a:defRPr sz="1400" b="0" i="0" u="none" strike="noStrike" kern="1200" spc="0" baseline="0">
-              <a:solidFill>
-                <a:schemeClr val="tx1">
-                  <a:lumMod val="65000"/>
-                  <a:lumOff val="35000"/>
-                </a:schemeClr>
-              </a:solidFill>
-              <a:latin typeface="+mn-lt"/>
-              <a:ea typeface="+mn-ea"/>
-              <a:cs typeface="+mn-cs"/>
-            </a:defRPr>
-          </a:pPr>
-          <a:endParaRPr lang="es-PE"/>
-        </a:p>
-      </c:txPr>
-    </c:title>
-    <c:autoTitleDeleted val="0"/>
-    <c:plotArea>
-      <c:layout/>
-      <c:barChart>
-        <c:barDir val="col"/>
-        <c:grouping val="clustered"/>
-        <c:varyColors val="0"/>
-        <c:ser>
-          <c:idx val="1"/>
-          <c:order val="1"/>
-          <c:tx>
-            <c:strRef>
-              <c:f>kaggler_test_processed_stanford!$K$7</c:f>
-              <c:strCache>
-                <c:ptCount val="1"/>
-                <c:pt idx="0">
-                  <c:v>Porcentaje</c:v>
-                </c:pt>
-              </c:strCache>
-            </c:strRef>
-          </c:tx>
-          <c:spPr>
-            <a:solidFill>
-              <a:schemeClr val="accent2"/>
-            </a:solidFill>
-            <a:ln>
-              <a:noFill/>
-            </a:ln>
-            <a:effectLst/>
-          </c:spPr>
-          <c:invertIfNegative val="0"/>
-          <c:dLbls>
-            <c:spPr>
-              <a:noFill/>
-              <a:ln>
-                <a:noFill/>
-              </a:ln>
-              <a:effectLst/>
-            </c:spPr>
-            <c:txPr>
-              <a:bodyPr rot="0" spcFirstLastPara="1" vertOverflow="ellipsis" vert="horz" wrap="square" lIns="38100" tIns="19050" rIns="38100" bIns="19050" anchor="ctr" anchorCtr="1">
-                <a:spAutoFit/>
-              </a:bodyPr>
-              <a:lstStyle/>
-              <a:p>
-                <a:pPr>
-                  <a:defRPr sz="900" b="0" i="0" u="none" strike="noStrike" kern="1200" baseline="0">
-                    <a:solidFill>
-                      <a:schemeClr val="tx1">
-                        <a:lumMod val="75000"/>
-                        <a:lumOff val="25000"/>
-                      </a:schemeClr>
-                    </a:solidFill>
-                    <a:latin typeface="+mn-lt"/>
-                    <a:ea typeface="+mn-ea"/>
-                    <a:cs typeface="+mn-cs"/>
-                  </a:defRPr>
-                </a:pPr>
-                <a:endParaRPr lang="es-PE"/>
-              </a:p>
-            </c:txPr>
-            <c:dLblPos val="outEnd"/>
-            <c:showLegendKey val="0"/>
-            <c:showVal val="1"/>
-            <c:showCatName val="0"/>
-            <c:showSerName val="0"/>
-            <c:showPercent val="0"/>
-            <c:showBubbleSize val="0"/>
-            <c:showLeaderLines val="0"/>
-            <c:extLst>
-              <c:ext xmlns:c15="http://schemas.microsoft.com/office/drawing/2012/chart" uri="{CE6537A1-D6FC-4f65-9D91-7224C49458BB}">
-                <c15:showLeaderLines val="1"/>
-                <c15:leaderLines>
-                  <c:spPr>
-                    <a:ln w="9525" cap="flat" cmpd="sng" algn="ctr">
-                      <a:solidFill>
-                        <a:schemeClr val="tx1">
-                          <a:lumMod val="35000"/>
-                          <a:lumOff val="65000"/>
-                        </a:schemeClr>
-                      </a:solidFill>
-                      <a:round/>
-                    </a:ln>
-                    <a:effectLst/>
-                  </c:spPr>
-                </c15:leaderLines>
-              </c:ext>
-            </c:extLst>
-          </c:dLbls>
-          <c:cat>
-            <c:strRef>
-              <c:f>kaggler_test_processed_stanford!$I$8:$I$12</c:f>
-              <c:strCache>
-                <c:ptCount val="5"/>
-                <c:pt idx="0">
-                  <c:v>Correct 0</c:v>
-                </c:pt>
-                <c:pt idx="1">
-                  <c:v>Distancia 1</c:v>
-                </c:pt>
-                <c:pt idx="2">
-                  <c:v>Distancia 2</c:v>
-                </c:pt>
-                <c:pt idx="3">
-                  <c:v>Distancia 3</c:v>
-                </c:pt>
-                <c:pt idx="4">
-                  <c:v>Distancia 4</c:v>
-                </c:pt>
-              </c:strCache>
-            </c:strRef>
-          </c:cat>
-          <c:val>
-            <c:numRef>
-              <c:f>kaggler_test_processed_stanford!$K$8:$K$12</c:f>
-              <c:numCache>
-                <c:formatCode>General</c:formatCode>
-                <c:ptCount val="5"/>
-                <c:pt idx="0">
-                  <c:v>76.33</c:v>
-                </c:pt>
-                <c:pt idx="1">
-                  <c:v>22.08</c:v>
-                </c:pt>
-                <c:pt idx="2">
-                  <c:v>1.35</c:v>
-                </c:pt>
-                <c:pt idx="3">
-                  <c:v>0.19</c:v>
-                </c:pt>
-                <c:pt idx="4">
-                  <c:v>0.06</c:v>
-                </c:pt>
-              </c:numCache>
-            </c:numRef>
-          </c:val>
-          <c:extLst>
-            <c:ext xmlns:c16="http://schemas.microsoft.com/office/drawing/2014/chart" uri="{C3380CC4-5D6E-409C-BE32-E72D297353CC}">
-              <c16:uniqueId val="{00000000-6886-4BB4-ADE1-7BF3DC1CF5AE}"/>
-            </c:ext>
-          </c:extLst>
-        </c:ser>
-        <c:dLbls>
-          <c:dLblPos val="outEnd"/>
-          <c:showLegendKey val="0"/>
-          <c:showVal val="1"/>
-          <c:showCatName val="0"/>
-          <c:showSerName val="0"/>
-          <c:showPercent val="0"/>
-          <c:showBubbleSize val="0"/>
-        </c:dLbls>
-        <c:gapWidth val="219"/>
-        <c:overlap val="-27"/>
-        <c:axId val="717117664"/>
-        <c:axId val="717117992"/>
-        <c:extLst>
-          <c:ext xmlns:c15="http://schemas.microsoft.com/office/drawing/2012/chart" uri="{02D57815-91ED-43cb-92C2-25804820EDAC}">
-            <c15:filteredBarSeries>
-              <c15:ser>
-                <c:idx val="0"/>
-                <c:order val="0"/>
-                <c:tx>
-                  <c:strRef>
-                    <c:extLst>
-                      <c:ext uri="{02D57815-91ED-43cb-92C2-25804820EDAC}">
-                        <c15:formulaRef>
-                          <c15:sqref>kaggler_test_processed_stanford!$J$7</c15:sqref>
-                        </c15:formulaRef>
-                      </c:ext>
-                    </c:extLst>
-                    <c:strCache>
-                      <c:ptCount val="1"/>
-                      <c:pt idx="0">
-                        <c:v>Contador</c:v>
-                      </c:pt>
-                    </c:strCache>
-                  </c:strRef>
-                </c:tx>
-                <c:spPr>
-                  <a:solidFill>
-                    <a:schemeClr val="accent1"/>
-                  </a:solidFill>
-                  <a:ln>
-                    <a:noFill/>
-                  </a:ln>
-                  <a:effectLst/>
-                </c:spPr>
-                <c:invertIfNegative val="0"/>
-                <c:dLbls>
-                  <c:spPr>
-                    <a:noFill/>
-                    <a:ln>
-                      <a:noFill/>
-                    </a:ln>
-                    <a:effectLst/>
-                  </c:spPr>
-                  <c:txPr>
-                    <a:bodyPr rot="0" spcFirstLastPara="1" vertOverflow="ellipsis" vert="horz" wrap="square" lIns="38100" tIns="19050" rIns="38100" bIns="19050" anchor="ctr" anchorCtr="1">
-                      <a:spAutoFit/>
-                    </a:bodyPr>
-                    <a:lstStyle/>
-                    <a:p>
-                      <a:pPr>
-                        <a:defRPr sz="900" b="0" i="0" u="none" strike="noStrike" kern="1200" baseline="0">
-                          <a:solidFill>
-                            <a:schemeClr val="tx1">
-                              <a:lumMod val="75000"/>
-                              <a:lumOff val="25000"/>
-                            </a:schemeClr>
-                          </a:solidFill>
-                          <a:latin typeface="+mn-lt"/>
-                          <a:ea typeface="+mn-ea"/>
-                          <a:cs typeface="+mn-cs"/>
-                        </a:defRPr>
-                      </a:pPr>
-                      <a:endParaRPr lang="es-PE"/>
-                    </a:p>
-                  </c:txPr>
-                  <c:dLblPos val="outEnd"/>
-                  <c:showLegendKey val="0"/>
-                  <c:showVal val="1"/>
-                  <c:showCatName val="0"/>
-                  <c:showSerName val="0"/>
-                  <c:showPercent val="0"/>
-                  <c:showBubbleSize val="0"/>
-                  <c:showLeaderLines val="0"/>
-                  <c:extLst>
-                    <c:ext uri="{CE6537A1-D6FC-4f65-9D91-7224C49458BB}">
-                      <c15:showLeaderLines val="1"/>
-                      <c15:leaderLines>
-                        <c:spPr>
-                          <a:ln w="9525" cap="flat" cmpd="sng" algn="ctr">
-                            <a:solidFill>
-                              <a:schemeClr val="tx1">
-                                <a:lumMod val="35000"/>
-                                <a:lumOff val="65000"/>
-                              </a:schemeClr>
-                            </a:solidFill>
-                            <a:round/>
-                          </a:ln>
-                          <a:effectLst/>
-                        </c:spPr>
-                      </c15:leaderLines>
-                    </c:ext>
-                  </c:extLst>
-                </c:dLbls>
-                <c:cat>
-                  <c:strRef>
-                    <c:extLst>
-                      <c:ext uri="{02D57815-91ED-43cb-92C2-25804820EDAC}">
-                        <c15:formulaRef>
-                          <c15:sqref>kaggler_test_processed_stanford!$I$8:$I$12</c15:sqref>
-                        </c15:formulaRef>
-                      </c:ext>
-                    </c:extLst>
-                    <c:strCache>
-                      <c:ptCount val="5"/>
-                      <c:pt idx="0">
-                        <c:v>Correct 0</c:v>
-                      </c:pt>
-                      <c:pt idx="1">
-                        <c:v>Distancia 1</c:v>
-                      </c:pt>
-                      <c:pt idx="2">
-                        <c:v>Distancia 2</c:v>
-                      </c:pt>
-                      <c:pt idx="3">
-                        <c:v>Distancia 3</c:v>
-                      </c:pt>
-                      <c:pt idx="4">
-                        <c:v>Distancia 4</c:v>
-                      </c:pt>
-                    </c:strCache>
-                  </c:strRef>
-                </c:cat>
-                <c:val>
-                  <c:numRef>
-                    <c:extLst>
-                      <c:ext uri="{02D57815-91ED-43cb-92C2-25804820EDAC}">
-                        <c15:formulaRef>
-                          <c15:sqref>kaggler_test_processed_stanford!$J$8:$J$12</c15:sqref>
-                        </c15:formulaRef>
-                      </c:ext>
-                    </c:extLst>
-                    <c:numCache>
-                      <c:formatCode>General</c:formatCode>
-                      <c:ptCount val="5"/>
-                      <c:pt idx="0">
-                        <c:v>4086</c:v>
-                      </c:pt>
-                      <c:pt idx="1">
-                        <c:v>1182</c:v>
-                      </c:pt>
-                      <c:pt idx="2">
-                        <c:v>72</c:v>
-                      </c:pt>
-                      <c:pt idx="3">
-                        <c:v>10</c:v>
-                      </c:pt>
-                      <c:pt idx="4">
-                        <c:v>3</c:v>
-                      </c:pt>
-                    </c:numCache>
-                  </c:numRef>
-                </c:val>
-                <c:extLst>
-                  <c:ext xmlns:c16="http://schemas.microsoft.com/office/drawing/2014/chart" uri="{C3380CC4-5D6E-409C-BE32-E72D297353CC}">
-                    <c16:uniqueId val="{00000001-6886-4BB4-ADE1-7BF3DC1CF5AE}"/>
-                  </c:ext>
-                </c:extLst>
-              </c15:ser>
-            </c15:filteredBarSeries>
-          </c:ext>
-        </c:extLst>
-      </c:barChart>
-      <c:catAx>
-        <c:axId val="717117664"/>
-        <c:scaling>
-          <c:orientation val="minMax"/>
-        </c:scaling>
-        <c:delete val="0"/>
-        <c:axPos val="b"/>
-        <c:numFmt formatCode="General" sourceLinked="1"/>
-        <c:majorTickMark val="none"/>
-        <c:minorTickMark val="none"/>
-        <c:tickLblPos val="nextTo"/>
-        <c:spPr>
-          <a:noFill/>
-          <a:ln w="9525" cap="flat" cmpd="sng" algn="ctr">
-            <a:solidFill>
-              <a:schemeClr val="tx1">
-                <a:lumMod val="15000"/>
-                <a:lumOff val="85000"/>
-              </a:schemeClr>
-            </a:solidFill>
-            <a:round/>
-          </a:ln>
-          <a:effectLst/>
-        </c:spPr>
-        <c:txPr>
-          <a:bodyPr rot="-60000000" spcFirstLastPara="1" vertOverflow="ellipsis" vert="horz" wrap="square" anchor="ctr" anchorCtr="1"/>
-          <a:lstStyle/>
-          <a:p>
-            <a:pPr>
-              <a:defRPr sz="900" b="0" i="0" u="none" strike="noStrike" kern="1200" baseline="0">
-                <a:solidFill>
-                  <a:schemeClr val="tx1">
-                    <a:lumMod val="65000"/>
-                    <a:lumOff val="35000"/>
-                  </a:schemeClr>
-                </a:solidFill>
-                <a:latin typeface="+mn-lt"/>
-                <a:ea typeface="+mn-ea"/>
-                <a:cs typeface="+mn-cs"/>
-              </a:defRPr>
-            </a:pPr>
-            <a:endParaRPr lang="es-PE"/>
-          </a:p>
-        </c:txPr>
-        <c:crossAx val="717117992"/>
-        <c:crosses val="autoZero"/>
-        <c:auto val="1"/>
-        <c:lblAlgn val="ctr"/>
-        <c:lblOffset val="100"/>
-        <c:noMultiLvlLbl val="0"/>
-      </c:catAx>
-      <c:valAx>
-        <c:axId val="717117992"/>
-        <c:scaling>
-          <c:orientation val="minMax"/>
-        </c:scaling>
-        <c:delete val="0"/>
-        <c:axPos val="l"/>
-        <c:majorGridlines>
-          <c:spPr>
-            <a:ln w="9525" cap="flat" cmpd="sng" algn="ctr">
-              <a:solidFill>
-                <a:schemeClr val="tx1">
-                  <a:lumMod val="15000"/>
-                  <a:lumOff val="85000"/>
-                </a:schemeClr>
-              </a:solidFill>
-              <a:round/>
-            </a:ln>
-            <a:effectLst/>
-          </c:spPr>
-        </c:majorGridlines>
-        <c:numFmt formatCode="General" sourceLinked="1"/>
-        <c:majorTickMark val="none"/>
-        <c:minorTickMark val="none"/>
-        <c:tickLblPos val="nextTo"/>
-        <c:spPr>
-          <a:noFill/>
-          <a:ln>
-            <a:noFill/>
-          </a:ln>
-          <a:effectLst/>
-        </c:spPr>
-        <c:txPr>
-          <a:bodyPr rot="-60000000" spcFirstLastPara="1" vertOverflow="ellipsis" vert="horz" wrap="square" anchor="ctr" anchorCtr="1"/>
-          <a:lstStyle/>
-          <a:p>
-            <a:pPr>
-              <a:defRPr sz="900" b="0" i="0" u="none" strike="noStrike" kern="1200" baseline="0">
-                <a:solidFill>
-                  <a:schemeClr val="tx1">
-                    <a:lumMod val="65000"/>
-                    <a:lumOff val="35000"/>
-                  </a:schemeClr>
-                </a:solidFill>
-                <a:latin typeface="+mn-lt"/>
-                <a:ea typeface="+mn-ea"/>
-                <a:cs typeface="+mn-cs"/>
-              </a:defRPr>
-            </a:pPr>
-            <a:endParaRPr lang="es-PE"/>
-          </a:p>
-        </c:txPr>
-        <c:crossAx val="717117664"/>
-        <c:crosses val="autoZero"/>
-        <c:crossBetween val="between"/>
-      </c:valAx>
-      <c:spPr>
-        <a:noFill/>
-        <a:ln>
-          <a:noFill/>
-        </a:ln>
-        <a:effectLst/>
-      </c:spPr>
-    </c:plotArea>
-    <c:legend>
-      <c:legendPos val="b"/>
-      <c:overlay val="0"/>
-      <c:spPr>
-        <a:noFill/>
-        <a:ln>
-          <a:noFill/>
-        </a:ln>
-        <a:effectLst/>
-      </c:spPr>
-      <c:txPr>
-        <a:bodyPr rot="0" spcFirstLastPara="1" vertOverflow="ellipsis" vert="horz" wrap="square" anchor="ctr" anchorCtr="1"/>
-        <a:lstStyle/>
-        <a:p>
-          <a:pPr>
-            <a:defRPr sz="900" b="0" i="0" u="none" strike="noStrike" kern="1200" baseline="0">
-              <a:solidFill>
-                <a:schemeClr val="tx1">
-                  <a:lumMod val="65000"/>
-                  <a:lumOff val="35000"/>
-                </a:schemeClr>
-              </a:solidFill>
-              <a:latin typeface="+mn-lt"/>
-              <a:ea typeface="+mn-ea"/>
-              <a:cs typeface="+mn-cs"/>
-            </a:defRPr>
-          </a:pPr>
-          <a:endParaRPr lang="es-PE"/>
-        </a:p>
-      </c:txPr>
-    </c:legend>
-    <c:plotVisOnly val="1"/>
-    <c:dispBlanksAs val="gap"/>
-    <c:showDLblsOverMax val="0"/>
-  </c:chart>
-  <c:spPr>
-    <a:solidFill>
-      <a:schemeClr val="bg1"/>
-    </a:solidFill>
-    <a:ln w="9525" cap="flat" cmpd="sng" algn="ctr">
-      <a:solidFill>
-        <a:schemeClr val="tx1">
-          <a:lumMod val="15000"/>
-          <a:lumOff val="85000"/>
-        </a:schemeClr>
-      </a:solidFill>
-      <a:round/>
-    </a:ln>
-    <a:effectLst/>
-  </c:spPr>
-  <c:txPr>
-    <a:bodyPr/>
-    <a:lstStyle/>
-    <a:p>
-      <a:pPr>
-        <a:defRPr/>
-      </a:pPr>
-      <a:endParaRPr lang="es-PE"/>
-    </a:p>
-  </c:txPr>
-  <c:externalData r:id="rId3">
-    <c:autoUpdate val="0"/>
-  </c:externalData>
-</c:chartSpace>
-</file>
-
-<file path=word/charts/chart3.xml><?xml version="1.0" encoding="utf-8"?>
 <c:chartSpace xmlns:c="http://schemas.openxmlformats.org/drawingml/2006/chart" xmlns:a="http://schemas.openxmlformats.org/drawingml/2006/main" xmlns:r="http://schemas.openxmlformats.org/officeDocument/2006/relationships" xmlns:c16r2="http://schemas.microsoft.com/office/drawing/2015/06/chart">
   <c:date1904 val="0"/>
   <c:lang val="en-US"/>
@@ -10061,6 +12062,571 @@
           </a:p>
         </c:txPr>
         <c:crossAx val="729314648"/>
+        <c:crosses val="autoZero"/>
+        <c:crossBetween val="between"/>
+      </c:valAx>
+      <c:spPr>
+        <a:noFill/>
+        <a:ln>
+          <a:noFill/>
+        </a:ln>
+        <a:effectLst/>
+      </c:spPr>
+    </c:plotArea>
+    <c:legend>
+      <c:legendPos val="b"/>
+      <c:overlay val="0"/>
+      <c:spPr>
+        <a:noFill/>
+        <a:ln>
+          <a:noFill/>
+        </a:ln>
+        <a:effectLst/>
+      </c:spPr>
+      <c:txPr>
+        <a:bodyPr rot="0" spcFirstLastPara="1" vertOverflow="ellipsis" vert="horz" wrap="square" anchor="ctr" anchorCtr="1"/>
+        <a:lstStyle/>
+        <a:p>
+          <a:pPr>
+            <a:defRPr sz="900" b="0" i="0" u="none" strike="noStrike" kern="1200" baseline="0">
+              <a:solidFill>
+                <a:schemeClr val="tx1">
+                  <a:lumMod val="65000"/>
+                  <a:lumOff val="35000"/>
+                </a:schemeClr>
+              </a:solidFill>
+              <a:latin typeface="+mn-lt"/>
+              <a:ea typeface="+mn-ea"/>
+              <a:cs typeface="+mn-cs"/>
+            </a:defRPr>
+          </a:pPr>
+          <a:endParaRPr lang="es-PE"/>
+        </a:p>
+      </c:txPr>
+    </c:legend>
+    <c:plotVisOnly val="1"/>
+    <c:dispBlanksAs val="gap"/>
+    <c:showDLblsOverMax val="0"/>
+  </c:chart>
+  <c:spPr>
+    <a:solidFill>
+      <a:schemeClr val="bg1"/>
+    </a:solidFill>
+    <a:ln w="9525" cap="flat" cmpd="sng" algn="ctr">
+      <a:solidFill>
+        <a:schemeClr val="tx1">
+          <a:lumMod val="15000"/>
+          <a:lumOff val="85000"/>
+        </a:schemeClr>
+      </a:solidFill>
+      <a:round/>
+    </a:ln>
+    <a:effectLst/>
+  </c:spPr>
+  <c:txPr>
+    <a:bodyPr/>
+    <a:lstStyle/>
+    <a:p>
+      <a:pPr>
+        <a:defRPr/>
+      </a:pPr>
+      <a:endParaRPr lang="es-PE"/>
+    </a:p>
+  </c:txPr>
+  <c:externalData r:id="rId3">
+    <c:autoUpdate val="0"/>
+  </c:externalData>
+</c:chartSpace>
+</file>
+
+<file path=word/charts/chart3.xml><?xml version="1.0" encoding="utf-8"?>
+<c:chartSpace xmlns:c="http://schemas.openxmlformats.org/drawingml/2006/chart" xmlns:a="http://schemas.openxmlformats.org/drawingml/2006/main" xmlns:r="http://schemas.openxmlformats.org/officeDocument/2006/relationships" xmlns:c16r2="http://schemas.microsoft.com/office/drawing/2015/06/chart">
+  <c:date1904 val="0"/>
+  <c:lang val="en-US"/>
+  <c:roundedCorners val="0"/>
+  <mc:AlternateContent xmlns:mc="http://schemas.openxmlformats.org/markup-compatibility/2006">
+    <mc:Choice xmlns:c14="http://schemas.microsoft.com/office/drawing/2007/8/2/chart" Requires="c14">
+      <c14:style val="102"/>
+    </mc:Choice>
+    <mc:Fallback>
+      <c:style val="2"/>
+    </mc:Fallback>
+  </mc:AlternateContent>
+  <c:chart>
+    <c:title>
+      <c:tx>
+        <c:rich>
+          <a:bodyPr rot="0" spcFirstLastPara="1" vertOverflow="ellipsis" vert="horz" wrap="square" anchor="ctr" anchorCtr="1"/>
+          <a:lstStyle/>
+          <a:p>
+            <a:pPr>
+              <a:defRPr sz="1400" b="0" i="0" u="none" strike="noStrike" kern="1200" spc="0" baseline="0">
+                <a:solidFill>
+                  <a:schemeClr val="tx1">
+                    <a:lumMod val="65000"/>
+                    <a:lumOff val="35000"/>
+                  </a:schemeClr>
+                </a:solidFill>
+                <a:latin typeface="+mn-lt"/>
+                <a:ea typeface="+mn-ea"/>
+                <a:cs typeface="+mn-cs"/>
+              </a:defRPr>
+            </a:pPr>
+            <a:r>
+              <a:rPr lang="en-US"/>
+              <a:t>Experimento 1</a:t>
+            </a:r>
+          </a:p>
+        </c:rich>
+      </c:tx>
+      <c:overlay val="0"/>
+      <c:spPr>
+        <a:noFill/>
+        <a:ln>
+          <a:noFill/>
+        </a:ln>
+        <a:effectLst/>
+      </c:spPr>
+      <c:txPr>
+        <a:bodyPr rot="0" spcFirstLastPara="1" vertOverflow="ellipsis" vert="horz" wrap="square" anchor="ctr" anchorCtr="1"/>
+        <a:lstStyle/>
+        <a:p>
+          <a:pPr>
+            <a:defRPr sz="1400" b="0" i="0" u="none" strike="noStrike" kern="1200" spc="0" baseline="0">
+              <a:solidFill>
+                <a:schemeClr val="tx1">
+                  <a:lumMod val="65000"/>
+                  <a:lumOff val="35000"/>
+                </a:schemeClr>
+              </a:solidFill>
+              <a:latin typeface="+mn-lt"/>
+              <a:ea typeface="+mn-ea"/>
+              <a:cs typeface="+mn-cs"/>
+            </a:defRPr>
+          </a:pPr>
+          <a:endParaRPr lang="es-PE"/>
+        </a:p>
+      </c:txPr>
+    </c:title>
+    <c:autoTitleDeleted val="0"/>
+    <c:plotArea>
+      <c:layout/>
+      <c:barChart>
+        <c:barDir val="col"/>
+        <c:grouping val="clustered"/>
+        <c:varyColors val="0"/>
+        <c:ser>
+          <c:idx val="1"/>
+          <c:order val="1"/>
+          <c:tx>
+            <c:strRef>
+              <c:f>kaggler_test_processed_stanford!$K$7</c:f>
+              <c:strCache>
+                <c:ptCount val="1"/>
+                <c:pt idx="0">
+                  <c:v>Porcentaje</c:v>
+                </c:pt>
+              </c:strCache>
+            </c:strRef>
+          </c:tx>
+          <c:spPr>
+            <a:solidFill>
+              <a:schemeClr val="accent2"/>
+            </a:solidFill>
+            <a:ln>
+              <a:noFill/>
+            </a:ln>
+            <a:effectLst/>
+          </c:spPr>
+          <c:invertIfNegative val="0"/>
+          <c:dLbls>
+            <c:spPr>
+              <a:noFill/>
+              <a:ln>
+                <a:noFill/>
+              </a:ln>
+              <a:effectLst/>
+            </c:spPr>
+            <c:txPr>
+              <a:bodyPr rot="0" spcFirstLastPara="1" vertOverflow="ellipsis" vert="horz" wrap="square" lIns="38100" tIns="19050" rIns="38100" bIns="19050" anchor="ctr" anchorCtr="1">
+                <a:spAutoFit/>
+              </a:bodyPr>
+              <a:lstStyle/>
+              <a:p>
+                <a:pPr>
+                  <a:defRPr sz="900" b="0" i="0" u="none" strike="noStrike" kern="1200" baseline="0">
+                    <a:solidFill>
+                      <a:schemeClr val="tx1">
+                        <a:lumMod val="75000"/>
+                        <a:lumOff val="25000"/>
+                      </a:schemeClr>
+                    </a:solidFill>
+                    <a:latin typeface="+mn-lt"/>
+                    <a:ea typeface="+mn-ea"/>
+                    <a:cs typeface="+mn-cs"/>
+                  </a:defRPr>
+                </a:pPr>
+                <a:endParaRPr lang="es-PE"/>
+              </a:p>
+            </c:txPr>
+            <c:dLblPos val="outEnd"/>
+            <c:showLegendKey val="0"/>
+            <c:showVal val="1"/>
+            <c:showCatName val="0"/>
+            <c:showSerName val="0"/>
+            <c:showPercent val="0"/>
+            <c:showBubbleSize val="0"/>
+            <c:showLeaderLines val="0"/>
+            <c:extLst>
+              <c:ext xmlns:c15="http://schemas.microsoft.com/office/drawing/2012/chart" uri="{CE6537A1-D6FC-4f65-9D91-7224C49458BB}">
+                <c15:showLeaderLines val="1"/>
+                <c15:leaderLines>
+                  <c:spPr>
+                    <a:ln w="9525" cap="flat" cmpd="sng" algn="ctr">
+                      <a:solidFill>
+                        <a:schemeClr val="tx1">
+                          <a:lumMod val="35000"/>
+                          <a:lumOff val="65000"/>
+                        </a:schemeClr>
+                      </a:solidFill>
+                      <a:round/>
+                    </a:ln>
+                    <a:effectLst/>
+                  </c:spPr>
+                </c15:leaderLines>
+              </c:ext>
+            </c:extLst>
+          </c:dLbls>
+          <c:cat>
+            <c:strRef>
+              <c:f>kaggler_test_processed_stanford!$I$8:$I$12</c:f>
+              <c:strCache>
+                <c:ptCount val="5"/>
+                <c:pt idx="0">
+                  <c:v>Correct 0</c:v>
+                </c:pt>
+                <c:pt idx="1">
+                  <c:v>Distancia 1</c:v>
+                </c:pt>
+                <c:pt idx="2">
+                  <c:v>Distancia 2</c:v>
+                </c:pt>
+                <c:pt idx="3">
+                  <c:v>Distancia 3</c:v>
+                </c:pt>
+                <c:pt idx="4">
+                  <c:v>Distancia 4</c:v>
+                </c:pt>
+              </c:strCache>
+            </c:strRef>
+          </c:cat>
+          <c:val>
+            <c:numRef>
+              <c:f>kaggler_test_processed_stanford!$K$8:$K$12</c:f>
+              <c:numCache>
+                <c:formatCode>General</c:formatCode>
+                <c:ptCount val="5"/>
+                <c:pt idx="0">
+                  <c:v>76.33</c:v>
+                </c:pt>
+                <c:pt idx="1">
+                  <c:v>22.08</c:v>
+                </c:pt>
+                <c:pt idx="2">
+                  <c:v>1.35</c:v>
+                </c:pt>
+                <c:pt idx="3">
+                  <c:v>0.19</c:v>
+                </c:pt>
+                <c:pt idx="4">
+                  <c:v>0.06</c:v>
+                </c:pt>
+              </c:numCache>
+            </c:numRef>
+          </c:val>
+          <c:extLst>
+            <c:ext xmlns:c16="http://schemas.microsoft.com/office/drawing/2014/chart" uri="{C3380CC4-5D6E-409C-BE32-E72D297353CC}">
+              <c16:uniqueId val="{00000000-0F1B-4031-9A64-DDD8067ABC13}"/>
+            </c:ext>
+          </c:extLst>
+        </c:ser>
+        <c:dLbls>
+          <c:dLblPos val="outEnd"/>
+          <c:showLegendKey val="0"/>
+          <c:showVal val="1"/>
+          <c:showCatName val="0"/>
+          <c:showSerName val="0"/>
+          <c:showPercent val="0"/>
+          <c:showBubbleSize val="0"/>
+        </c:dLbls>
+        <c:gapWidth val="219"/>
+        <c:overlap val="-27"/>
+        <c:axId val="717117664"/>
+        <c:axId val="717117992"/>
+        <c:extLst>
+          <c:ext xmlns:c15="http://schemas.microsoft.com/office/drawing/2012/chart" uri="{02D57815-91ED-43cb-92C2-25804820EDAC}">
+            <c15:filteredBarSeries>
+              <c15:ser>
+                <c:idx val="0"/>
+                <c:order val="0"/>
+                <c:tx>
+                  <c:strRef>
+                    <c:extLst>
+                      <c:ext uri="{02D57815-91ED-43cb-92C2-25804820EDAC}">
+                        <c15:formulaRef>
+                          <c15:sqref>kaggler_test_processed_stanford!$J$7</c15:sqref>
+                        </c15:formulaRef>
+                      </c:ext>
+                    </c:extLst>
+                    <c:strCache>
+                      <c:ptCount val="1"/>
+                      <c:pt idx="0">
+                        <c:v>Contador</c:v>
+                      </c:pt>
+                    </c:strCache>
+                  </c:strRef>
+                </c:tx>
+                <c:spPr>
+                  <a:solidFill>
+                    <a:schemeClr val="accent1"/>
+                  </a:solidFill>
+                  <a:ln>
+                    <a:noFill/>
+                  </a:ln>
+                  <a:effectLst/>
+                </c:spPr>
+                <c:invertIfNegative val="0"/>
+                <c:dLbls>
+                  <c:spPr>
+                    <a:noFill/>
+                    <a:ln>
+                      <a:noFill/>
+                    </a:ln>
+                    <a:effectLst/>
+                  </c:spPr>
+                  <c:txPr>
+                    <a:bodyPr rot="0" spcFirstLastPara="1" vertOverflow="ellipsis" vert="horz" wrap="square" lIns="38100" tIns="19050" rIns="38100" bIns="19050" anchor="ctr" anchorCtr="1">
+                      <a:spAutoFit/>
+                    </a:bodyPr>
+                    <a:lstStyle/>
+                    <a:p>
+                      <a:pPr>
+                        <a:defRPr sz="900" b="0" i="0" u="none" strike="noStrike" kern="1200" baseline="0">
+                          <a:solidFill>
+                            <a:schemeClr val="tx1">
+                              <a:lumMod val="75000"/>
+                              <a:lumOff val="25000"/>
+                            </a:schemeClr>
+                          </a:solidFill>
+                          <a:latin typeface="+mn-lt"/>
+                          <a:ea typeface="+mn-ea"/>
+                          <a:cs typeface="+mn-cs"/>
+                        </a:defRPr>
+                      </a:pPr>
+                      <a:endParaRPr lang="es-PE"/>
+                    </a:p>
+                  </c:txPr>
+                  <c:dLblPos val="outEnd"/>
+                  <c:showLegendKey val="0"/>
+                  <c:showVal val="1"/>
+                  <c:showCatName val="0"/>
+                  <c:showSerName val="0"/>
+                  <c:showPercent val="0"/>
+                  <c:showBubbleSize val="0"/>
+                  <c:showLeaderLines val="0"/>
+                  <c:extLst>
+                    <c:ext uri="{CE6537A1-D6FC-4f65-9D91-7224C49458BB}">
+                      <c15:showLeaderLines val="1"/>
+                      <c15:leaderLines>
+                        <c:spPr>
+                          <a:ln w="9525" cap="flat" cmpd="sng" algn="ctr">
+                            <a:solidFill>
+                              <a:schemeClr val="tx1">
+                                <a:lumMod val="35000"/>
+                                <a:lumOff val="65000"/>
+                              </a:schemeClr>
+                            </a:solidFill>
+                            <a:round/>
+                          </a:ln>
+                          <a:effectLst/>
+                        </c:spPr>
+                      </c15:leaderLines>
+                    </c:ext>
+                  </c:extLst>
+                </c:dLbls>
+                <c:cat>
+                  <c:strRef>
+                    <c:extLst>
+                      <c:ext uri="{02D57815-91ED-43cb-92C2-25804820EDAC}">
+                        <c15:formulaRef>
+                          <c15:sqref>kaggler_test_processed_stanford!$I$8:$I$12</c15:sqref>
+                        </c15:formulaRef>
+                      </c:ext>
+                    </c:extLst>
+                    <c:strCache>
+                      <c:ptCount val="5"/>
+                      <c:pt idx="0">
+                        <c:v>Correct 0</c:v>
+                      </c:pt>
+                      <c:pt idx="1">
+                        <c:v>Distancia 1</c:v>
+                      </c:pt>
+                      <c:pt idx="2">
+                        <c:v>Distancia 2</c:v>
+                      </c:pt>
+                      <c:pt idx="3">
+                        <c:v>Distancia 3</c:v>
+                      </c:pt>
+                      <c:pt idx="4">
+                        <c:v>Distancia 4</c:v>
+                      </c:pt>
+                    </c:strCache>
+                  </c:strRef>
+                </c:cat>
+                <c:val>
+                  <c:numRef>
+                    <c:extLst>
+                      <c:ext uri="{02D57815-91ED-43cb-92C2-25804820EDAC}">
+                        <c15:formulaRef>
+                          <c15:sqref>kaggler_test_processed_stanford!$J$8:$J$12</c15:sqref>
+                        </c15:formulaRef>
+                      </c:ext>
+                    </c:extLst>
+                    <c:numCache>
+                      <c:formatCode>General</c:formatCode>
+                      <c:ptCount val="5"/>
+                      <c:pt idx="0">
+                        <c:v>4086</c:v>
+                      </c:pt>
+                      <c:pt idx="1">
+                        <c:v>1182</c:v>
+                      </c:pt>
+                      <c:pt idx="2">
+                        <c:v>72</c:v>
+                      </c:pt>
+                      <c:pt idx="3">
+                        <c:v>10</c:v>
+                      </c:pt>
+                      <c:pt idx="4">
+                        <c:v>3</c:v>
+                      </c:pt>
+                    </c:numCache>
+                  </c:numRef>
+                </c:val>
+                <c:extLst>
+                  <c:ext xmlns:c16="http://schemas.microsoft.com/office/drawing/2014/chart" uri="{C3380CC4-5D6E-409C-BE32-E72D297353CC}">
+                    <c16:uniqueId val="{00000001-0F1B-4031-9A64-DDD8067ABC13}"/>
+                  </c:ext>
+                </c:extLst>
+              </c15:ser>
+            </c15:filteredBarSeries>
+          </c:ext>
+        </c:extLst>
+      </c:barChart>
+      <c:catAx>
+        <c:axId val="717117664"/>
+        <c:scaling>
+          <c:orientation val="minMax"/>
+        </c:scaling>
+        <c:delete val="0"/>
+        <c:axPos val="b"/>
+        <c:numFmt formatCode="General" sourceLinked="1"/>
+        <c:majorTickMark val="none"/>
+        <c:minorTickMark val="none"/>
+        <c:tickLblPos val="nextTo"/>
+        <c:spPr>
+          <a:noFill/>
+          <a:ln w="9525" cap="flat" cmpd="sng" algn="ctr">
+            <a:solidFill>
+              <a:schemeClr val="tx1">
+                <a:lumMod val="15000"/>
+                <a:lumOff val="85000"/>
+              </a:schemeClr>
+            </a:solidFill>
+            <a:round/>
+          </a:ln>
+          <a:effectLst/>
+        </c:spPr>
+        <c:txPr>
+          <a:bodyPr rot="-60000000" spcFirstLastPara="1" vertOverflow="ellipsis" vert="horz" wrap="square" anchor="ctr" anchorCtr="1"/>
+          <a:lstStyle/>
+          <a:p>
+            <a:pPr>
+              <a:defRPr sz="900" b="0" i="0" u="none" strike="noStrike" kern="1200" baseline="0">
+                <a:solidFill>
+                  <a:schemeClr val="tx1">
+                    <a:lumMod val="65000"/>
+                    <a:lumOff val="35000"/>
+                  </a:schemeClr>
+                </a:solidFill>
+                <a:latin typeface="+mn-lt"/>
+                <a:ea typeface="+mn-ea"/>
+                <a:cs typeface="+mn-cs"/>
+              </a:defRPr>
+            </a:pPr>
+            <a:endParaRPr lang="es-PE"/>
+          </a:p>
+        </c:txPr>
+        <c:crossAx val="717117992"/>
+        <c:crosses val="autoZero"/>
+        <c:auto val="1"/>
+        <c:lblAlgn val="ctr"/>
+        <c:lblOffset val="100"/>
+        <c:noMultiLvlLbl val="0"/>
+      </c:catAx>
+      <c:valAx>
+        <c:axId val="717117992"/>
+        <c:scaling>
+          <c:orientation val="minMax"/>
+        </c:scaling>
+        <c:delete val="0"/>
+        <c:axPos val="l"/>
+        <c:majorGridlines>
+          <c:spPr>
+            <a:ln w="9525" cap="flat" cmpd="sng" algn="ctr">
+              <a:solidFill>
+                <a:schemeClr val="tx1">
+                  <a:lumMod val="15000"/>
+                  <a:lumOff val="85000"/>
+                </a:schemeClr>
+              </a:solidFill>
+              <a:round/>
+            </a:ln>
+            <a:effectLst/>
+          </c:spPr>
+        </c:majorGridlines>
+        <c:numFmt formatCode="General" sourceLinked="1"/>
+        <c:majorTickMark val="none"/>
+        <c:minorTickMark val="none"/>
+        <c:tickLblPos val="nextTo"/>
+        <c:spPr>
+          <a:noFill/>
+          <a:ln>
+            <a:noFill/>
+          </a:ln>
+          <a:effectLst/>
+        </c:spPr>
+        <c:txPr>
+          <a:bodyPr rot="-60000000" spcFirstLastPara="1" vertOverflow="ellipsis" vert="horz" wrap="square" anchor="ctr" anchorCtr="1"/>
+          <a:lstStyle/>
+          <a:p>
+            <a:pPr>
+              <a:defRPr sz="900" b="0" i="0" u="none" strike="noStrike" kern="1200" baseline="0">
+                <a:solidFill>
+                  <a:schemeClr val="tx1">
+                    <a:lumMod val="65000"/>
+                    <a:lumOff val="35000"/>
+                  </a:schemeClr>
+                </a:solidFill>
+                <a:latin typeface="+mn-lt"/>
+                <a:ea typeface="+mn-ea"/>
+                <a:cs typeface="+mn-cs"/>
+              </a:defRPr>
+            </a:pPr>
+            <a:endParaRPr lang="es-PE"/>
+          </a:p>
+        </c:txPr>
+        <c:crossAx val="717117664"/>
         <c:crosses val="autoZero"/>
         <c:crossBetween val="between"/>
       </c:valAx>
@@ -12033,7 +14599,7 @@
 </file>
 
 <file path=customXml/itemProps1.xml><?xml version="1.0" encoding="utf-8"?>
-<ds:datastoreItem xmlns:ds="http://schemas.openxmlformats.org/officeDocument/2006/customXml" ds:itemID="{671391FA-00A2-4A41-AC5D-A87F73BF0B0F}">
+<ds:datastoreItem xmlns:ds="http://schemas.openxmlformats.org/officeDocument/2006/customXml" ds:itemID="{3CC375DD-4A4D-4B52-8887-A0C07D3A7FB1}">
   <ds:schemaRefs>
     <ds:schemaRef ds:uri="http://schemas.openxmlformats.org/officeDocument/2006/bibliography"/>
   </ds:schemaRefs>

</xml_diff>